<commit_message>
Commit final agregar y listar de camaras y usuarios con web services y pantalla inicial
</commit_message>
<xml_diff>
--- a/PROYECTO FINAL ANGULAR 4.docx
+++ b/PROYECTO FINAL ANGULAR 4.docx
@@ -3467,6 +3467,7 @@
                                 <w:calendar w:val="gregorian"/>
                               </w:date>
                             </w:sdtPr>
+                            <w:sdtEndPr/>
                             <w:sdtContent>
                               <w:p>
                                 <w:pPr>
@@ -3795,6 +3796,7 @@
                               <w:dataBinding w:prefixMappings="xmlns:ns0='http://schemas.openxmlformats.org/officeDocument/2006/extended-properties' " w:xpath="/ns0:Properties[1]/ns0:Company[1]" w:storeItemID="{6668398D-A668-4E3E-A5EB-62B293D839F1}"/>
                               <w:text/>
                             </w:sdtPr>
+                            <w:sdtEndPr/>
                             <w:sdtContent>
                               <w:r>
                                 <w:rPr>
@@ -4008,6 +4010,7 @@
                               <w:dataBinding w:prefixMappings="xmlns:ns0='http://purl.org/dc/elements/1.1/' xmlns:ns1='http://schemas.openxmlformats.org/package/2006/metadata/core-properties' " w:xpath="/ns1:coreProperties[1]/ns0:title[1]" w:storeItemID="{6C3C8BC8-F283-45AE-878A-BAB7291924A1}"/>
                               <w:text/>
                             </w:sdtPr>
+                            <w:sdtEndPr/>
                             <w:sdtContent>
                               <w:r>
                                 <w:rPr>
@@ -4043,6 +4046,7 @@
                               <w:dataBinding w:prefixMappings="xmlns:ns0='http://purl.org/dc/elements/1.1/' xmlns:ns1='http://schemas.openxmlformats.org/package/2006/metadata/core-properties' " w:xpath="/ns1:coreProperties[1]/ns0:subject[1]" w:storeItemID="{6C3C8BC8-F283-45AE-878A-BAB7291924A1}"/>
                               <w:text/>
                             </w:sdtPr>
+                            <w:sdtEndPr/>
                             <w:sdtContent>
                               <w:r>
                                 <w:rPr>
@@ -4074,38 +4078,62 @@
     <w:p>
       <w:pPr>
         <w:rPr>
-          <w:rFonts w:ascii="Arial" w:hAnsi="Arial" w:cs="Arial"/>
-          <w:b/>
-          <w:noProof/>
-          <w:sz w:val="40"/>
-          <w:szCs w:val="40"/>
+          <w:noProof/>
           <w:lang w:eastAsia="es-CO"/>
         </w:rPr>
       </w:pPr>
       <w:r>
         <w:rPr>
-          <w:rFonts w:ascii="Arial" w:hAnsi="Arial" w:cs="Arial"/>
-          <w:b/>
-          <w:noProof/>
-          <w:sz w:val="40"/>
-          <w:szCs w:val="40"/>
+          <w:noProof/>
           <w:lang w:eastAsia="es-CO"/>
         </w:rPr>
         <w:lastRenderedPageBreak/>
-        <w:t xml:space="preserve">Pagina de inicio </w:t>
+        <w:t>El sistema de gestion de informacion del Cicuto cerrado de television por camaras de la ciudad de manizales, es una app, que permite la administracion de informacion.</w:t>
       </w:r>
     </w:p>
     <w:p>
+      <w:pPr>
+        <w:rPr>
+          <w:noProof/>
+          <w:lang w:eastAsia="es-CO"/>
+        </w:rPr>
+      </w:pPr>
+    </w:p>
+    <w:p>
+      <w:pPr>
+        <w:rPr>
+          <w:b/>
+          <w:noProof/>
+          <w:lang w:eastAsia="es-CO"/>
+        </w:rPr>
+      </w:pPr>
       <w:r>
         <w:rPr>
+          <w:b/>
+          <w:noProof/>
+          <w:lang w:eastAsia="es-CO"/>
+        </w:rPr>
+        <w:t xml:space="preserve">PANTALLA PRINCIPAL  DE INICIO </w:t>
+      </w:r>
+    </w:p>
+    <w:p>
+      <w:pPr>
+        <w:rPr>
+          <w:b/>
+          <w:noProof/>
+          <w:lang w:eastAsia="es-CO"/>
+        </w:rPr>
+      </w:pPr>
+      <w:r>
+        <w:rPr>
           <w:noProof/>
           <w:lang w:eastAsia="es-CO"/>
         </w:rPr>
         <w:drawing>
-          <wp:inline distT="0" distB="0" distL="0" distR="0" wp14:anchorId="445E7AB0" wp14:editId="0E12BDF0">
+          <wp:inline distT="0" distB="0" distL="0" distR="0" wp14:anchorId="5773002A" wp14:editId="3015AC18">
             <wp:extent cx="5612130" cy="3155315"/>
             <wp:effectExtent l="0" t="0" r="7620" b="6985"/>
-            <wp:docPr id="34" name="Imagen 34"/>
+            <wp:docPr id="74" name="Imagen 74"/>
             <wp:cNvGraphicFramePr>
               <a:graphicFrameLocks xmlns:a="http://schemas.openxmlformats.org/drawingml/2006/main" noChangeAspect="1"/>
             </wp:cNvGraphicFramePr>
@@ -4141,143 +4169,47 @@
     <w:p>
       <w:pPr>
         <w:rPr>
-          <w:rFonts w:ascii="Arial" w:hAnsi="Arial" w:cs="Arial"/>
           <w:b/>
-          <w:sz w:val="40"/>
-          <w:szCs w:val="40"/>
+          <w:noProof/>
+          <w:lang w:eastAsia="es-CO"/>
+        </w:rPr>
+      </w:pPr>
+    </w:p>
+    <w:p>
+      <w:pPr>
+        <w:rPr>
+          <w:b/>
+          <w:noProof/>
+          <w:lang w:eastAsia="es-CO"/>
         </w:rPr>
       </w:pPr>
       <w:r>
         <w:rPr>
-          <w:rFonts w:ascii="Arial" w:hAnsi="Arial" w:cs="Arial"/>
           <w:b/>
-          <w:sz w:val="40"/>
-          <w:szCs w:val="40"/>
-        </w:rPr>
-        <w:t>Módulo</w:t>
-      </w:r>
-      <w:r>
-        <w:rPr>
-          <w:rFonts w:ascii="Arial" w:hAnsi="Arial" w:cs="Arial"/>
-          <w:b/>
-          <w:sz w:val="40"/>
-          <w:szCs w:val="40"/>
-        </w:rPr>
-        <w:t xml:space="preserve">  </w:t>
-      </w:r>
-      <w:r>
-        <w:rPr>
-          <w:rFonts w:ascii="Arial" w:hAnsi="Arial" w:cs="Arial"/>
-          <w:b/>
-          <w:sz w:val="40"/>
-          <w:szCs w:val="40"/>
-        </w:rPr>
-        <w:t>Cámaras</w:t>
+          <w:noProof/>
+          <w:lang w:eastAsia="es-CO"/>
+        </w:rPr>
+        <w:t>MENU PRINCIPAL  (MODULO DE CAMARAS)</w:t>
       </w:r>
     </w:p>
     <w:p>
       <w:pPr>
         <w:rPr>
           <w:b/>
+          <w:noProof/>
+          <w:lang w:eastAsia="es-CO"/>
         </w:rPr>
       </w:pPr>
-    </w:p>
-    <w:p>
       <w:r>
         <w:rPr>
           <w:noProof/>
           <w:lang w:eastAsia="es-CO"/>
         </w:rPr>
-        <mc:AlternateContent>
-          <mc:Choice Requires="wps">
-            <w:drawing>
-              <wp:anchor distT="0" distB="0" distL="114300" distR="114300" simplePos="0" relativeHeight="251662336" behindDoc="0" locked="0" layoutInCell="1" allowOverlap="1">
-                <wp:simplePos x="0" y="0"/>
-                <wp:positionH relativeFrom="column">
-                  <wp:posOffset>2948940</wp:posOffset>
-                </wp:positionH>
-                <wp:positionV relativeFrom="paragraph">
-                  <wp:posOffset>90170</wp:posOffset>
-                </wp:positionV>
-                <wp:extent cx="1371600" cy="447675"/>
-                <wp:effectExtent l="19050" t="19050" r="19050" b="47625"/>
-                <wp:wrapNone/>
-                <wp:docPr id="38" name="Flecha izquierda 38"/>
-                <wp:cNvGraphicFramePr/>
-                <a:graphic xmlns:a="http://schemas.openxmlformats.org/drawingml/2006/main">
-                  <a:graphicData uri="http://schemas.microsoft.com/office/word/2010/wordprocessingShape">
-                    <wps:wsp>
-                      <wps:cNvSpPr/>
-                      <wps:spPr>
-                        <a:xfrm>
-                          <a:off x="0" y="0"/>
-                          <a:ext cx="1371600" cy="447675"/>
-                        </a:xfrm>
-                        <a:prstGeom prst="leftArrow">
-                          <a:avLst/>
-                        </a:prstGeom>
-                      </wps:spPr>
-                      <wps:style>
-                        <a:lnRef idx="1">
-                          <a:schemeClr val="accent6"/>
-                        </a:lnRef>
-                        <a:fillRef idx="3">
-                          <a:schemeClr val="accent6"/>
-                        </a:fillRef>
-                        <a:effectRef idx="2">
-                          <a:schemeClr val="accent6"/>
-                        </a:effectRef>
-                        <a:fontRef idx="minor">
-                          <a:schemeClr val="lt1"/>
-                        </a:fontRef>
-                      </wps:style>
-                      <wps:bodyPr rot="0" spcFirstLastPara="0" vertOverflow="overflow" horzOverflow="overflow" vert="horz" wrap="square" lIns="91440" tIns="45720" rIns="91440" bIns="45720" numCol="1" spcCol="0" rtlCol="0" fromWordArt="0" anchor="ctr" anchorCtr="0" forceAA="0" compatLnSpc="1">
-                        <a:prstTxWarp prst="textNoShape">
-                          <a:avLst/>
-                        </a:prstTxWarp>
-                        <a:noAutofit/>
-                      </wps:bodyPr>
-                    </wps:wsp>
-                  </a:graphicData>
-                </a:graphic>
-              </wp:anchor>
-            </w:drawing>
-          </mc:Choice>
-          <mc:Fallback>
-            <w:pict>
-              <v:shapetype w14:anchorId="77B360ED" id="_x0000_t66" coordsize="21600,21600" o:spt="66" adj="5400,5400" path="m@0,l@0@1,21600@1,21600@2@0@2@0,21600,,10800xe">
-                <v:stroke joinstyle="miter"/>
-                <v:formulas>
-                  <v:f eqn="val #0"/>
-                  <v:f eqn="val #1"/>
-                  <v:f eqn="sum 21600 0 #1"/>
-                  <v:f eqn="prod #0 #1 10800"/>
-                  <v:f eqn="sum #0 0 @3"/>
-                </v:formulas>
-                <v:path o:connecttype="custom" o:connectlocs="@0,0;0,10800;@0,21600;21600,10800" o:connectangles="270,180,90,0" textboxrect="@4,@1,21600,@2"/>
-                <v:handles>
-                  <v:h position="#0,#1" xrange="0,21600" yrange="0,10800"/>
-                </v:handles>
-              </v:shapetype>
-              <v:shape id="Flecha izquierda 38" o:spid="_x0000_s1026" type="#_x0000_t66" style="position:absolute;margin-left:232.2pt;margin-top:7.1pt;width:108pt;height:35.25pt;z-index:251662336;visibility:visible;mso-wrap-style:square;mso-wrap-distance-left:9pt;mso-wrap-distance-top:0;mso-wrap-distance-right:9pt;mso-wrap-distance-bottom:0;mso-position-horizontal:absolute;mso-position-horizontal-relative:text;mso-position-vertical:absolute;mso-position-vertical-relative:text;v-text-anchor:middle" o:gfxdata="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" adj="3525" fillcolor="#77b64e [3033]" strokecolor="#70ad47 [3209]" strokeweight=".5pt">
-                <v:fill color2="#6eaa46 [3177]" rotate="t" colors="0 #81b861;.5 #6fb242;1 #61a235" focus="100%" type="gradient">
-                  <o:fill v:ext="view" type="gradientUnscaled"/>
-                </v:fill>
-              </v:shape>
-            </w:pict>
-          </mc:Fallback>
-        </mc:AlternateContent>
-      </w:r>
-      <w:r>
-        <w:rPr>
-          <w:noProof/>
-          <w:lang w:eastAsia="es-CO"/>
-        </w:rPr>
         <w:drawing>
-          <wp:inline distT="0" distB="0" distL="0" distR="0" wp14:anchorId="1BF94D83" wp14:editId="2F248EE0">
-            <wp:extent cx="5629275" cy="3155315"/>
-            <wp:effectExtent l="0" t="0" r="9525" b="6985"/>
-            <wp:docPr id="35" name="Imagen 35"/>
+          <wp:inline distT="0" distB="0" distL="0" distR="0" wp14:anchorId="747822F3" wp14:editId="6E454AD7">
+            <wp:extent cx="2895600" cy="1247775"/>
+            <wp:effectExtent l="0" t="0" r="0" b="9525"/>
+            <wp:docPr id="33" name="Imagen 33"/>
             <wp:cNvGraphicFramePr>
               <a:graphicFrameLocks xmlns:a="http://schemas.openxmlformats.org/drawingml/2006/main" noChangeAspect="1"/>
             </wp:cNvGraphicFramePr>
@@ -4297,7 +4229,7 @@
                   <pic:spPr>
                     <a:xfrm>
                       <a:off x="0" y="0"/>
-                      <a:ext cx="5629275" cy="3155315"/>
+                      <a:ext cx="2895600" cy="1247775"/>
                     </a:xfrm>
                     <a:prstGeom prst="rect">
                       <a:avLst/>
@@ -4310,46 +4242,66 @@
         </w:drawing>
       </w:r>
     </w:p>
-    <w:p/>
-    <w:p/>
     <w:p>
       <w:pPr>
         <w:rPr>
-          <w:rFonts w:ascii="Arial" w:hAnsi="Arial" w:cs="Arial"/>
           <w:b/>
-          <w:sz w:val="40"/>
-          <w:szCs w:val="40"/>
+          <w:noProof/>
+          <w:lang w:eastAsia="es-CO"/>
+        </w:rPr>
+      </w:pPr>
+    </w:p>
+    <w:p>
+      <w:pPr>
+        <w:rPr>
+          <w:b/>
+          <w:noProof/>
+          <w:lang w:eastAsia="es-CO"/>
         </w:rPr>
       </w:pPr>
       <w:r>
         <w:rPr>
-          <w:rFonts w:ascii="Arial" w:hAnsi="Arial" w:cs="Arial"/>
           <w:b/>
-          <w:sz w:val="40"/>
-          <w:szCs w:val="40"/>
-        </w:rPr>
-        <w:lastRenderedPageBreak/>
-        <w:t>Lista de elementos guardados</w:t>
+          <w:noProof/>
+          <w:lang w:eastAsia="es-CO"/>
+        </w:rPr>
+        <w:t>MENU PRINCIPAL</w:t>
+      </w:r>
+      <w:r>
+        <w:rPr>
+          <w:b/>
+          <w:noProof/>
+          <w:lang w:eastAsia="es-CO"/>
+        </w:rPr>
+        <w:t xml:space="preserve">  (MODULO DE USUARIOS</w:t>
+      </w:r>
+      <w:r>
+        <w:rPr>
+          <w:b/>
+          <w:noProof/>
+          <w:lang w:eastAsia="es-CO"/>
+        </w:rPr>
+        <w:t>)</w:t>
       </w:r>
     </w:p>
     <w:p>
       <w:pPr>
         <w:rPr>
           <w:b/>
+          <w:noProof/>
+          <w:lang w:eastAsia="es-CO"/>
         </w:rPr>
       </w:pPr>
-    </w:p>
-    <w:p>
       <w:r>
         <w:rPr>
           <w:noProof/>
           <w:lang w:eastAsia="es-CO"/>
         </w:rPr>
         <w:drawing>
-          <wp:inline distT="0" distB="0" distL="0" distR="0" wp14:anchorId="617EE61B" wp14:editId="79190BE3">
-            <wp:extent cx="5612130" cy="2123440"/>
-            <wp:effectExtent l="0" t="0" r="7620" b="0"/>
-            <wp:docPr id="39" name="Imagen 39"/>
+          <wp:inline distT="0" distB="0" distL="0" distR="0" wp14:anchorId="1C67151C" wp14:editId="2912C2E0">
+            <wp:extent cx="3286125" cy="1323975"/>
+            <wp:effectExtent l="0" t="0" r="9525" b="9525"/>
+            <wp:docPr id="36" name="Imagen 36"/>
             <wp:cNvGraphicFramePr>
               <a:graphicFrameLocks xmlns:a="http://schemas.openxmlformats.org/drawingml/2006/main" noChangeAspect="1"/>
             </wp:cNvGraphicFramePr>
@@ -4369,7 +4321,7 @@
                   <pic:spPr>
                     <a:xfrm>
                       <a:off x="0" y="0"/>
-                      <a:ext cx="5612130" cy="2123440"/>
+                      <a:ext cx="3286125" cy="1323975"/>
                     </a:xfrm>
                     <a:prstGeom prst="rect">
                       <a:avLst/>
@@ -4386,31 +4338,26 @@
       <w:pPr>
         <w:rPr>
           <w:b/>
-          <w:sz w:val="40"/>
-          <w:szCs w:val="40"/>
+          <w:noProof/>
+          <w:lang w:eastAsia="es-CO"/>
         </w:rPr>
       </w:pPr>
       <w:r>
         <w:rPr>
           <w:b/>
-          <w:sz w:val="40"/>
-          <w:szCs w:val="40"/>
-        </w:rPr>
-        <w:t xml:space="preserve">Desarrollo  </w:t>
-      </w:r>
-      <w:r>
-        <w:rPr>
-          <w:b/>
-          <w:sz w:val="40"/>
-          <w:szCs w:val="40"/>
-        </w:rPr>
-        <w:t>de los CRUD</w:t>
+          <w:noProof/>
+          <w:lang w:eastAsia="es-CO"/>
+        </w:rPr>
+        <w:lastRenderedPageBreak/>
+        <w:t>LISTADO DE CAMARAS REGISTRADAS</w:t>
       </w:r>
     </w:p>
     <w:p>
       <w:pPr>
         <w:rPr>
           <w:b/>
+          <w:noProof/>
+          <w:lang w:eastAsia="es-CO"/>
         </w:rPr>
       </w:pPr>
       <w:r>
@@ -4419,10 +4366,10 @@
           <w:lang w:eastAsia="es-CO"/>
         </w:rPr>
         <w:drawing>
-          <wp:inline distT="0" distB="0" distL="0" distR="0" wp14:anchorId="4E8DC6AC" wp14:editId="5FD129C3">
-            <wp:extent cx="5612130" cy="4603750"/>
-            <wp:effectExtent l="0" t="0" r="7620" b="6350"/>
-            <wp:docPr id="40" name="Imagen 40"/>
+          <wp:inline distT="0" distB="0" distL="0" distR="0" wp14:anchorId="0B87AF4A" wp14:editId="15124104">
+            <wp:extent cx="5612130" cy="2574290"/>
+            <wp:effectExtent l="0" t="0" r="7620" b="0"/>
+            <wp:docPr id="43" name="Imagen 43"/>
             <wp:cNvGraphicFramePr>
               <a:graphicFrameLocks xmlns:a="http://schemas.openxmlformats.org/drawingml/2006/main" noChangeAspect="1"/>
             </wp:cNvGraphicFramePr>
@@ -4442,7 +4389,7 @@
                   <pic:spPr>
                     <a:xfrm>
                       <a:off x="0" y="0"/>
-                      <a:ext cx="5612130" cy="4603750"/>
+                      <a:ext cx="5612130" cy="2574290"/>
                     </a:xfrm>
                     <a:prstGeom prst="rect">
                       <a:avLst/>
@@ -4459,49 +4406,59 @@
       <w:pPr>
         <w:rPr>
           <w:b/>
-          <w:sz w:val="40"/>
-          <w:szCs w:val="40"/>
+          <w:noProof/>
+          <w:lang w:eastAsia="es-CO"/>
+        </w:rPr>
+      </w:pPr>
+    </w:p>
+    <w:p>
+      <w:pPr>
+        <w:rPr>
+          <w:b/>
+          <w:noProof/>
+          <w:lang w:eastAsia="es-CO"/>
+        </w:rPr>
+      </w:pPr>
+    </w:p>
+    <w:p>
+      <w:pPr>
+        <w:rPr>
+          <w:b/>
+          <w:noProof/>
+          <w:lang w:eastAsia="es-CO"/>
         </w:rPr>
       </w:pPr>
       <w:r>
         <w:rPr>
           <w:b/>
-          <w:sz w:val="40"/>
-          <w:szCs w:val="40"/>
-        </w:rPr>
-        <w:t xml:space="preserve">Registro de una nueva </w:t>
-      </w:r>
-      <w:r>
-        <w:rPr>
-          <w:b/>
-          <w:sz w:val="40"/>
-          <w:szCs w:val="40"/>
-        </w:rPr>
-        <w:t xml:space="preserve"> </w:t>
-      </w:r>
-      <w:r>
-        <w:rPr>
-          <w:b/>
-          <w:sz w:val="40"/>
-          <w:szCs w:val="40"/>
-        </w:rPr>
-        <w:t>Cámara</w:t>
-      </w:r>
-      <w:r>
-        <w:rPr>
-          <w:b/>
-          <w:sz w:val="40"/>
-          <w:szCs w:val="40"/>
-        </w:rPr>
-        <w:t xml:space="preserve">. </w:t>
+          <w:noProof/>
+          <w:lang w:eastAsia="es-CO"/>
+        </w:rPr>
+        <w:t>REGISTRAR NUEVA CAMARA</w:t>
       </w:r>
     </w:p>
     <w:p>
       <w:pPr>
         <w:rPr>
+          <w:noProof/>
+          <w:lang w:eastAsia="es-CO"/>
+        </w:rPr>
+      </w:pPr>
+    </w:p>
+    <w:p>
+      <w:pPr>
+        <w:rPr>
+          <w:noProof/>
+          <w:lang w:eastAsia="es-CO"/>
+        </w:rPr>
+      </w:pPr>
+    </w:p>
+    <w:p>
+      <w:pPr>
+        <w:rPr>
           <w:b/>
-          <w:sz w:val="40"/>
-          <w:szCs w:val="40"/>
+          <w:noProof/>
+          <w:lang w:eastAsia="es-CO"/>
         </w:rPr>
       </w:pPr>
       <w:r>
@@ -4509,99 +4466,11 @@
           <w:noProof/>
           <w:lang w:eastAsia="es-CO"/>
         </w:rPr>
-        <w:lastRenderedPageBreak/>
-        <mc:AlternateContent>
-          <mc:Choice Requires="wps">
-            <w:drawing>
-              <wp:anchor distT="0" distB="0" distL="114300" distR="114300" simplePos="0" relativeHeight="251664384" behindDoc="0" locked="0" layoutInCell="1" allowOverlap="1">
-                <wp:simplePos x="0" y="0"/>
-                <wp:positionH relativeFrom="column">
-                  <wp:posOffset>986790</wp:posOffset>
-                </wp:positionH>
-                <wp:positionV relativeFrom="paragraph">
-                  <wp:posOffset>4302760</wp:posOffset>
-                </wp:positionV>
-                <wp:extent cx="885825" cy="361950"/>
-                <wp:effectExtent l="0" t="19050" r="47625" b="38100"/>
-                <wp:wrapNone/>
-                <wp:docPr id="45" name="Flecha derecha 45"/>
-                <wp:cNvGraphicFramePr/>
-                <a:graphic xmlns:a="http://schemas.openxmlformats.org/drawingml/2006/main">
-                  <a:graphicData uri="http://schemas.microsoft.com/office/word/2010/wordprocessingShape">
-                    <wps:wsp>
-                      <wps:cNvSpPr/>
-                      <wps:spPr>
-                        <a:xfrm>
-                          <a:off x="0" y="0"/>
-                          <a:ext cx="885825" cy="361950"/>
-                        </a:xfrm>
-                        <a:prstGeom prst="rightArrow">
-                          <a:avLst/>
-                        </a:prstGeom>
-                      </wps:spPr>
-                      <wps:style>
-                        <a:lnRef idx="1">
-                          <a:schemeClr val="accent6"/>
-                        </a:lnRef>
-                        <a:fillRef idx="3">
-                          <a:schemeClr val="accent6"/>
-                        </a:fillRef>
-                        <a:effectRef idx="2">
-                          <a:schemeClr val="accent6"/>
-                        </a:effectRef>
-                        <a:fontRef idx="minor">
-                          <a:schemeClr val="lt1"/>
-                        </a:fontRef>
-                      </wps:style>
-                      <wps:bodyPr rot="0" spcFirstLastPara="0" vertOverflow="overflow" horzOverflow="overflow" vert="horz" wrap="square" lIns="91440" tIns="45720" rIns="91440" bIns="45720" numCol="1" spcCol="0" rtlCol="0" fromWordArt="0" anchor="ctr" anchorCtr="0" forceAA="0" compatLnSpc="1">
-                        <a:prstTxWarp prst="textNoShape">
-                          <a:avLst/>
-                        </a:prstTxWarp>
-                        <a:noAutofit/>
-                      </wps:bodyPr>
-                    </wps:wsp>
-                  </a:graphicData>
-                </a:graphic>
-              </wp:anchor>
-            </w:drawing>
-          </mc:Choice>
-          <mc:Fallback>
-            <w:pict>
-              <v:shapetype w14:anchorId="17F8A34A" id="_x0000_t13" coordsize="21600,21600" o:spt="13" adj="16200,5400" path="m@0,l@0@1,0@1,0@2@0@2@0,21600,21600,10800xe">
-                <v:stroke joinstyle="miter"/>
-                <v:formulas>
-                  <v:f eqn="val #0"/>
-                  <v:f eqn="val #1"/>
-                  <v:f eqn="sum height 0 #1"/>
-                  <v:f eqn="sum 10800 0 #1"/>
-                  <v:f eqn="sum width 0 #0"/>
-                  <v:f eqn="prod @4 @3 10800"/>
-                  <v:f eqn="sum width 0 @5"/>
-                </v:formulas>
-                <v:path o:connecttype="custom" o:connectlocs="@0,0;0,10800;@0,21600;21600,10800" o:connectangles="270,180,90,0" textboxrect="0,@1,@6,@2"/>
-                <v:handles>
-                  <v:h position="#0,#1" xrange="0,21600" yrange="0,10800"/>
-                </v:handles>
-              </v:shapetype>
-              <v:shape id="Flecha derecha 45" o:spid="_x0000_s1026" type="#_x0000_t13" style="position:absolute;margin-left:77.7pt;margin-top:338.8pt;width:69.75pt;height:28.5pt;z-index:251664384;visibility:visible;mso-wrap-style:square;mso-wrap-distance-left:9pt;mso-wrap-distance-top:0;mso-wrap-distance-right:9pt;mso-wrap-distance-bottom:0;mso-position-horizontal:absolute;mso-position-horizontal-relative:text;mso-position-vertical:absolute;mso-position-vertical-relative:text;v-text-anchor:middle" o:gfxdata="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" adj="17187" fillcolor="#77b64e [3033]" strokecolor="#70ad47 [3209]" strokeweight=".5pt">
-                <v:fill color2="#6eaa46 [3177]" rotate="t" colors="0 #81b861;.5 #6fb242;1 #61a235" focus="100%" type="gradient">
-                  <o:fill v:ext="view" type="gradientUnscaled"/>
-                </v:fill>
-              </v:shape>
-            </w:pict>
-          </mc:Fallback>
-        </mc:AlternateContent>
-      </w:r>
-      <w:r>
-        <w:rPr>
-          <w:noProof/>
-          <w:lang w:eastAsia="es-CO"/>
-        </w:rPr>
         <w:drawing>
-          <wp:inline distT="0" distB="0" distL="0" distR="0" wp14:anchorId="36267BC1" wp14:editId="00AE7933">
-            <wp:extent cx="5612130" cy="4744720"/>
-            <wp:effectExtent l="0" t="0" r="7620" b="0"/>
-            <wp:docPr id="44" name="Imagen 44"/>
+          <wp:inline distT="0" distB="0" distL="0" distR="0" wp14:anchorId="42043127" wp14:editId="24F90913">
+            <wp:extent cx="5612130" cy="3155315"/>
+            <wp:effectExtent l="0" t="0" r="7620" b="6985"/>
+            <wp:docPr id="56" name="Imagen 56"/>
             <wp:cNvGraphicFramePr>
               <a:graphicFrameLocks xmlns:a="http://schemas.openxmlformats.org/drawingml/2006/main" noChangeAspect="1"/>
             </wp:cNvGraphicFramePr>
@@ -4614,1067 +4483,6 @@
                   </pic:nvPicPr>
                   <pic:blipFill>
                     <a:blip r:embed="rId9"/>
-                    <a:stretch>
-                      <a:fillRect/>
-                    </a:stretch>
-                  </pic:blipFill>
-                  <pic:spPr>
-                    <a:xfrm>
-                      <a:off x="0" y="0"/>
-                      <a:ext cx="5612130" cy="4744720"/>
-                    </a:xfrm>
-                    <a:prstGeom prst="rect">
-                      <a:avLst/>
-                    </a:prstGeom>
-                  </pic:spPr>
-                </pic:pic>
-              </a:graphicData>
-            </a:graphic>
-          </wp:inline>
-        </w:drawing>
-      </w:r>
-    </w:p>
-    <w:p>
-      <w:pPr>
-        <w:rPr>
-          <w:b/>
-          <w:sz w:val="40"/>
-          <w:szCs w:val="40"/>
-        </w:rPr>
-      </w:pPr>
-      <w:r>
-        <w:rPr>
-          <w:noProof/>
-          <w:lang w:eastAsia="es-CO"/>
-        </w:rPr>
-        <mc:AlternateContent>
-          <mc:Choice Requires="wps">
-            <w:drawing>
-              <wp:anchor distT="0" distB="0" distL="114300" distR="114300" simplePos="0" relativeHeight="251663360" behindDoc="0" locked="0" layoutInCell="1" allowOverlap="1">
-                <wp:simplePos x="0" y="0"/>
-                <wp:positionH relativeFrom="column">
-                  <wp:posOffset>4911090</wp:posOffset>
-                </wp:positionH>
-                <wp:positionV relativeFrom="paragraph">
-                  <wp:posOffset>1732915</wp:posOffset>
-                </wp:positionV>
-                <wp:extent cx="1457325" cy="447675"/>
-                <wp:effectExtent l="19050" t="19050" r="28575" b="47625"/>
-                <wp:wrapNone/>
-                <wp:docPr id="42" name="Flecha izquierda 42"/>
-                <wp:cNvGraphicFramePr/>
-                <a:graphic xmlns:a="http://schemas.openxmlformats.org/drawingml/2006/main">
-                  <a:graphicData uri="http://schemas.microsoft.com/office/word/2010/wordprocessingShape">
-                    <wps:wsp>
-                      <wps:cNvSpPr/>
-                      <wps:spPr>
-                        <a:xfrm>
-                          <a:off x="0" y="0"/>
-                          <a:ext cx="1457325" cy="447675"/>
-                        </a:xfrm>
-                        <a:prstGeom prst="leftArrow">
-                          <a:avLst/>
-                        </a:prstGeom>
-                      </wps:spPr>
-                      <wps:style>
-                        <a:lnRef idx="1">
-                          <a:schemeClr val="accent6"/>
-                        </a:lnRef>
-                        <a:fillRef idx="3">
-                          <a:schemeClr val="accent6"/>
-                        </a:fillRef>
-                        <a:effectRef idx="2">
-                          <a:schemeClr val="accent6"/>
-                        </a:effectRef>
-                        <a:fontRef idx="minor">
-                          <a:schemeClr val="lt1"/>
-                        </a:fontRef>
-                      </wps:style>
-                      <wps:bodyPr rot="0" spcFirstLastPara="0" vertOverflow="overflow" horzOverflow="overflow" vert="horz" wrap="square" lIns="91440" tIns="45720" rIns="91440" bIns="45720" numCol="1" spcCol="0" rtlCol="0" fromWordArt="0" anchor="ctr" anchorCtr="0" forceAA="0" compatLnSpc="1">
-                        <a:prstTxWarp prst="textNoShape">
-                          <a:avLst/>
-                        </a:prstTxWarp>
-                        <a:noAutofit/>
-                      </wps:bodyPr>
-                    </wps:wsp>
-                  </a:graphicData>
-                </a:graphic>
-              </wp:anchor>
-            </w:drawing>
-          </mc:Choice>
-          <mc:Fallback>
-            <w:pict>
-              <v:shape w14:anchorId="485B94FC" id="Flecha izquierda 42" o:spid="_x0000_s1026" type="#_x0000_t66" style="position:absolute;margin-left:386.7pt;margin-top:136.45pt;width:114.75pt;height:35.25pt;z-index:251663360;visibility:visible;mso-wrap-style:square;mso-wrap-distance-left:9pt;mso-wrap-distance-top:0;mso-wrap-distance-right:9pt;mso-wrap-distance-bottom:0;mso-position-horizontal:absolute;mso-position-horizontal-relative:text;mso-position-vertical:absolute;mso-position-vertical-relative:text;v-text-anchor:middle" o:gfxdata="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" adj="3318" fillcolor="#77b64e [3033]" strokecolor="#70ad47 [3209]" strokeweight=".5pt">
-                <v:fill color2="#6eaa46 [3177]" rotate="t" colors="0 #81b861;.5 #6fb242;1 #61a235" focus="100%" type="gradient">
-                  <o:fill v:ext="view" type="gradientUnscaled"/>
-                </v:fill>
-              </v:shape>
-            </w:pict>
-          </mc:Fallback>
-        </mc:AlternateContent>
-      </w:r>
-      <w:r>
-        <w:rPr>
-          <w:noProof/>
-          <w:lang w:eastAsia="es-CO"/>
-        </w:rPr>
-        <w:drawing>
-          <wp:inline distT="0" distB="0" distL="0" distR="0" wp14:anchorId="7B45E83D" wp14:editId="329CDB20">
-            <wp:extent cx="5612130" cy="2513965"/>
-            <wp:effectExtent l="0" t="0" r="7620" b="635"/>
-            <wp:docPr id="41" name="Imagen 41"/>
-            <wp:cNvGraphicFramePr>
-              <a:graphicFrameLocks xmlns:a="http://schemas.openxmlformats.org/drawingml/2006/main" noChangeAspect="1"/>
-            </wp:cNvGraphicFramePr>
-            <a:graphic xmlns:a="http://schemas.openxmlformats.org/drawingml/2006/main">
-              <a:graphicData uri="http://schemas.openxmlformats.org/drawingml/2006/picture">
-                <pic:pic xmlns:pic="http://schemas.openxmlformats.org/drawingml/2006/picture">
-                  <pic:nvPicPr>
-                    <pic:cNvPr id="1" name=""/>
-                    <pic:cNvPicPr/>
-                  </pic:nvPicPr>
-                  <pic:blipFill>
-                    <a:blip r:embed="rId10"/>
-                    <a:stretch>
-                      <a:fillRect/>
-                    </a:stretch>
-                  </pic:blipFill>
-                  <pic:spPr>
-                    <a:xfrm>
-                      <a:off x="0" y="0"/>
-                      <a:ext cx="5612130" cy="2513965"/>
-                    </a:xfrm>
-                    <a:prstGeom prst="rect">
-                      <a:avLst/>
-                    </a:prstGeom>
-                  </pic:spPr>
-                </pic:pic>
-              </a:graphicData>
-            </a:graphic>
-          </wp:inline>
-        </w:drawing>
-      </w:r>
-    </w:p>
-    <w:p>
-      <w:pPr>
-        <w:rPr>
-          <w:b/>
-          <w:sz w:val="40"/>
-          <w:szCs w:val="40"/>
-        </w:rPr>
-      </w:pPr>
-    </w:p>
-    <w:p>
-      <w:pPr>
-        <w:rPr>
-          <w:b/>
-          <w:sz w:val="40"/>
-          <w:szCs w:val="40"/>
-        </w:rPr>
-      </w:pPr>
-      <w:r>
-        <w:rPr>
-          <w:b/>
-          <w:sz w:val="40"/>
-          <w:szCs w:val="40"/>
-        </w:rPr>
-        <w:t>Modificar Registro (2) de cámara</w:t>
-      </w:r>
-    </w:p>
-    <w:p>
-      <w:pPr>
-        <w:rPr>
-          <w:b/>
-          <w:sz w:val="40"/>
-          <w:szCs w:val="40"/>
-        </w:rPr>
-      </w:pPr>
-      <w:r>
-        <w:rPr>
-          <w:noProof/>
-          <w:lang w:eastAsia="es-CO"/>
-        </w:rPr>
-        <w:lastRenderedPageBreak/>
-        <w:drawing>
-          <wp:inline distT="0" distB="0" distL="0" distR="0" wp14:anchorId="762CA713" wp14:editId="036DD6E3">
-            <wp:extent cx="5612130" cy="4678045"/>
-            <wp:effectExtent l="0" t="0" r="7620" b="8255"/>
-            <wp:docPr id="46" name="Imagen 46"/>
-            <wp:cNvGraphicFramePr>
-              <a:graphicFrameLocks xmlns:a="http://schemas.openxmlformats.org/drawingml/2006/main" noChangeAspect="1"/>
-            </wp:cNvGraphicFramePr>
-            <a:graphic xmlns:a="http://schemas.openxmlformats.org/drawingml/2006/main">
-              <a:graphicData uri="http://schemas.openxmlformats.org/drawingml/2006/picture">
-                <pic:pic xmlns:pic="http://schemas.openxmlformats.org/drawingml/2006/picture">
-                  <pic:nvPicPr>
-                    <pic:cNvPr id="1" name=""/>
-                    <pic:cNvPicPr/>
-                  </pic:nvPicPr>
-                  <pic:blipFill>
-                    <a:blip r:embed="rId11"/>
-                    <a:stretch>
-                      <a:fillRect/>
-                    </a:stretch>
-                  </pic:blipFill>
-                  <pic:spPr>
-                    <a:xfrm>
-                      <a:off x="0" y="0"/>
-                      <a:ext cx="5612130" cy="4678045"/>
-                    </a:xfrm>
-                    <a:prstGeom prst="rect">
-                      <a:avLst/>
-                    </a:prstGeom>
-                  </pic:spPr>
-                </pic:pic>
-              </a:graphicData>
-            </a:graphic>
-          </wp:inline>
-        </w:drawing>
-      </w:r>
-    </w:p>
-    <w:p>
-      <w:pPr>
-        <w:rPr>
-          <w:b/>
-          <w:sz w:val="40"/>
-          <w:szCs w:val="40"/>
-        </w:rPr>
-      </w:pPr>
-    </w:p>
-    <w:p>
-      <w:pPr>
-        <w:rPr>
-          <w:b/>
-          <w:sz w:val="40"/>
-          <w:szCs w:val="40"/>
-        </w:rPr>
-      </w:pPr>
-      <w:r>
-        <w:rPr>
-          <w:noProof/>
-          <w:lang w:eastAsia="es-CO"/>
-        </w:rPr>
-        <mc:AlternateContent>
-          <mc:Choice Requires="wps">
-            <w:drawing>
-              <wp:anchor distT="0" distB="0" distL="114300" distR="114300" simplePos="0" relativeHeight="251666432" behindDoc="0" locked="0" layoutInCell="1" allowOverlap="1" wp14:anchorId="1DC3F4C5" wp14:editId="0191DA93">
-                <wp:simplePos x="0" y="0"/>
-                <wp:positionH relativeFrom="column">
-                  <wp:posOffset>3200400</wp:posOffset>
-                </wp:positionH>
-                <wp:positionV relativeFrom="paragraph">
-                  <wp:posOffset>1085850</wp:posOffset>
-                </wp:positionV>
-                <wp:extent cx="1457325" cy="447675"/>
-                <wp:effectExtent l="19050" t="19050" r="28575" b="47625"/>
-                <wp:wrapNone/>
-                <wp:docPr id="48" name="Flecha izquierda 48"/>
-                <wp:cNvGraphicFramePr/>
-                <a:graphic xmlns:a="http://schemas.openxmlformats.org/drawingml/2006/main">
-                  <a:graphicData uri="http://schemas.microsoft.com/office/word/2010/wordprocessingShape">
-                    <wps:wsp>
-                      <wps:cNvSpPr/>
-                      <wps:spPr>
-                        <a:xfrm>
-                          <a:off x="0" y="0"/>
-                          <a:ext cx="1457325" cy="447675"/>
-                        </a:xfrm>
-                        <a:prstGeom prst="leftArrow">
-                          <a:avLst/>
-                        </a:prstGeom>
-                      </wps:spPr>
-                      <wps:style>
-                        <a:lnRef idx="1">
-                          <a:schemeClr val="accent6"/>
-                        </a:lnRef>
-                        <a:fillRef idx="3">
-                          <a:schemeClr val="accent6"/>
-                        </a:fillRef>
-                        <a:effectRef idx="2">
-                          <a:schemeClr val="accent6"/>
-                        </a:effectRef>
-                        <a:fontRef idx="minor">
-                          <a:schemeClr val="lt1"/>
-                        </a:fontRef>
-                      </wps:style>
-                      <wps:bodyPr rot="0" spcFirstLastPara="0" vertOverflow="overflow" horzOverflow="overflow" vert="horz" wrap="square" lIns="91440" tIns="45720" rIns="91440" bIns="45720" numCol="1" spcCol="0" rtlCol="0" fromWordArt="0" anchor="ctr" anchorCtr="0" forceAA="0" compatLnSpc="1">
-                        <a:prstTxWarp prst="textNoShape">
-                          <a:avLst/>
-                        </a:prstTxWarp>
-                        <a:noAutofit/>
-                      </wps:bodyPr>
-                    </wps:wsp>
-                  </a:graphicData>
-                </a:graphic>
-              </wp:anchor>
-            </w:drawing>
-          </mc:Choice>
-          <mc:Fallback>
-            <w:pict>
-              <v:shape w14:anchorId="365E6AC3" id="Flecha izquierda 48" o:spid="_x0000_s1026" type="#_x0000_t66" style="position:absolute;margin-left:252pt;margin-top:85.5pt;width:114.75pt;height:35.25pt;z-index:251666432;visibility:visible;mso-wrap-style:square;mso-wrap-distance-left:9pt;mso-wrap-distance-top:0;mso-wrap-distance-right:9pt;mso-wrap-distance-bottom:0;mso-position-horizontal:absolute;mso-position-horizontal-relative:text;mso-position-vertical:absolute;mso-position-vertical-relative:text;v-text-anchor:middle" o:gfxdata="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" adj="3318" fillcolor="#77b64e [3033]" strokecolor="#70ad47 [3209]" strokeweight=".5pt">
-                <v:fill color2="#6eaa46 [3177]" rotate="t" colors="0 #81b861;.5 #6fb242;1 #61a235" focus="100%" type="gradient">
-                  <o:fill v:ext="view" type="gradientUnscaled"/>
-                </v:fill>
-              </v:shape>
-            </w:pict>
-          </mc:Fallback>
-        </mc:AlternateContent>
-      </w:r>
-      <w:r>
-        <w:rPr>
-          <w:noProof/>
-          <w:lang w:eastAsia="es-CO"/>
-        </w:rPr>
-        <w:drawing>
-          <wp:inline distT="0" distB="0" distL="0" distR="0" wp14:anchorId="6C929F21" wp14:editId="7DC94BAF">
-            <wp:extent cx="5612130" cy="2310765"/>
-            <wp:effectExtent l="0" t="0" r="7620" b="0"/>
-            <wp:docPr id="47" name="Imagen 47"/>
-            <wp:cNvGraphicFramePr>
-              <a:graphicFrameLocks xmlns:a="http://schemas.openxmlformats.org/drawingml/2006/main" noChangeAspect="1"/>
-            </wp:cNvGraphicFramePr>
-            <a:graphic xmlns:a="http://schemas.openxmlformats.org/drawingml/2006/main">
-              <a:graphicData uri="http://schemas.openxmlformats.org/drawingml/2006/picture">
-                <pic:pic xmlns:pic="http://schemas.openxmlformats.org/drawingml/2006/picture">
-                  <pic:nvPicPr>
-                    <pic:cNvPr id="1" name=""/>
-                    <pic:cNvPicPr/>
-                  </pic:nvPicPr>
-                  <pic:blipFill>
-                    <a:blip r:embed="rId12"/>
-                    <a:stretch>
-                      <a:fillRect/>
-                    </a:stretch>
-                  </pic:blipFill>
-                  <pic:spPr>
-                    <a:xfrm>
-                      <a:off x="0" y="0"/>
-                      <a:ext cx="5612130" cy="2310765"/>
-                    </a:xfrm>
-                    <a:prstGeom prst="rect">
-                      <a:avLst/>
-                    </a:prstGeom>
-                  </pic:spPr>
-                </pic:pic>
-              </a:graphicData>
-            </a:graphic>
-          </wp:inline>
-        </w:drawing>
-      </w:r>
-    </w:p>
-    <w:p>
-      <w:pPr>
-        <w:rPr>
-          <w:b/>
-          <w:sz w:val="40"/>
-          <w:szCs w:val="40"/>
-        </w:rPr>
-      </w:pPr>
-      <w:r>
-        <w:rPr>
-          <w:b/>
-          <w:sz w:val="40"/>
-          <w:szCs w:val="40"/>
-        </w:rPr>
-        <w:t>Eliminar registro (3) de cámara</w:t>
-      </w:r>
-    </w:p>
-    <w:p>
-      <w:pPr>
-        <w:rPr>
-          <w:b/>
-          <w:sz w:val="40"/>
-          <w:szCs w:val="40"/>
-        </w:rPr>
-      </w:pPr>
-    </w:p>
-    <w:p>
-      <w:pPr>
-        <w:rPr>
-          <w:b/>
-          <w:sz w:val="40"/>
-          <w:szCs w:val="40"/>
-        </w:rPr>
-      </w:pPr>
-      <w:r>
-        <w:rPr>
-          <w:noProof/>
-          <w:lang w:eastAsia="es-CO"/>
-        </w:rPr>
-        <w:lastRenderedPageBreak/>
-        <mc:AlternateContent>
-          <mc:Choice Requires="wps">
-            <w:drawing>
-              <wp:anchor distT="0" distB="0" distL="114300" distR="114300" simplePos="0" relativeHeight="251668480" behindDoc="0" locked="0" layoutInCell="1" allowOverlap="1">
-                <wp:simplePos x="0" y="0"/>
-                <wp:positionH relativeFrom="column">
-                  <wp:posOffset>2510790</wp:posOffset>
-                </wp:positionH>
-                <wp:positionV relativeFrom="paragraph">
-                  <wp:posOffset>1247140</wp:posOffset>
-                </wp:positionV>
-                <wp:extent cx="981075" cy="504825"/>
-                <wp:effectExtent l="19050" t="19050" r="28575" b="47625"/>
-                <wp:wrapNone/>
-                <wp:docPr id="53" name="Flecha izquierda 53"/>
-                <wp:cNvGraphicFramePr/>
-                <a:graphic xmlns:a="http://schemas.openxmlformats.org/drawingml/2006/main">
-                  <a:graphicData uri="http://schemas.microsoft.com/office/word/2010/wordprocessingShape">
-                    <wps:wsp>
-                      <wps:cNvSpPr/>
-                      <wps:spPr>
-                        <a:xfrm>
-                          <a:off x="0" y="0"/>
-                          <a:ext cx="981075" cy="504825"/>
-                        </a:xfrm>
-                        <a:prstGeom prst="leftArrow">
-                          <a:avLst/>
-                        </a:prstGeom>
-                      </wps:spPr>
-                      <wps:style>
-                        <a:lnRef idx="1">
-                          <a:schemeClr val="accent6"/>
-                        </a:lnRef>
-                        <a:fillRef idx="3">
-                          <a:schemeClr val="accent6"/>
-                        </a:fillRef>
-                        <a:effectRef idx="2">
-                          <a:schemeClr val="accent6"/>
-                        </a:effectRef>
-                        <a:fontRef idx="minor">
-                          <a:schemeClr val="lt1"/>
-                        </a:fontRef>
-                      </wps:style>
-                      <wps:bodyPr rot="0" spcFirstLastPara="0" vertOverflow="overflow" horzOverflow="overflow" vert="horz" wrap="square" lIns="91440" tIns="45720" rIns="91440" bIns="45720" numCol="1" spcCol="0" rtlCol="0" fromWordArt="0" anchor="ctr" anchorCtr="0" forceAA="0" compatLnSpc="1">
-                        <a:prstTxWarp prst="textNoShape">
-                          <a:avLst/>
-                        </a:prstTxWarp>
-                        <a:noAutofit/>
-                      </wps:bodyPr>
-                    </wps:wsp>
-                  </a:graphicData>
-                </a:graphic>
-                <wp14:sizeRelH relativeFrom="margin">
-                  <wp14:pctWidth>0</wp14:pctWidth>
-                </wp14:sizeRelH>
-                <wp14:sizeRelV relativeFrom="margin">
-                  <wp14:pctHeight>0</wp14:pctHeight>
-                </wp14:sizeRelV>
-              </wp:anchor>
-            </w:drawing>
-          </mc:Choice>
-          <mc:Fallback>
-            <w:pict>
-              <v:shape w14:anchorId="74627F47" id="Flecha izquierda 53" o:spid="_x0000_s1026" type="#_x0000_t66" style="position:absolute;margin-left:197.7pt;margin-top:98.2pt;width:77.25pt;height:39.75pt;z-index:251668480;visibility:visible;mso-wrap-style:square;mso-width-percent:0;mso-height-percent:0;mso-wrap-distance-left:9pt;mso-wrap-distance-top:0;mso-wrap-distance-right:9pt;mso-wrap-distance-bottom:0;mso-position-horizontal:absolute;mso-position-horizontal-relative:text;mso-position-vertical:absolute;mso-position-vertical-relative:text;mso-width-percent:0;mso-height-percent:0;mso-width-relative:margin;mso-height-relative:margin;v-text-anchor:middle" o:gfxdata="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" adj="5557" fillcolor="#77b64e [3033]" strokecolor="#70ad47 [3209]" strokeweight=".5pt">
-                <v:fill color2="#6eaa46 [3177]" rotate="t" colors="0 #81b861;.5 #6fb242;1 #61a235" focus="100%" type="gradient">
-                  <o:fill v:ext="view" type="gradientUnscaled"/>
-                </v:fill>
-              </v:shape>
-            </w:pict>
-          </mc:Fallback>
-        </mc:AlternateContent>
-      </w:r>
-      <w:r>
-        <w:rPr>
-          <w:noProof/>
-          <w:lang w:eastAsia="es-CO"/>
-        </w:rPr>
-        <mc:AlternateContent>
-          <mc:Choice Requires="wps">
-            <w:drawing>
-              <wp:anchor distT="0" distB="0" distL="114300" distR="114300" simplePos="0" relativeHeight="251667456" behindDoc="0" locked="0" layoutInCell="1" allowOverlap="1">
-                <wp:simplePos x="0" y="0"/>
-                <wp:positionH relativeFrom="column">
-                  <wp:posOffset>1043940</wp:posOffset>
-                </wp:positionH>
-                <wp:positionV relativeFrom="paragraph">
-                  <wp:posOffset>3666490</wp:posOffset>
-                </wp:positionV>
-                <wp:extent cx="466725" cy="628650"/>
-                <wp:effectExtent l="19050" t="0" r="28575" b="38100"/>
-                <wp:wrapNone/>
-                <wp:docPr id="50" name="Flecha abajo 50"/>
-                <wp:cNvGraphicFramePr/>
-                <a:graphic xmlns:a="http://schemas.openxmlformats.org/drawingml/2006/main">
-                  <a:graphicData uri="http://schemas.microsoft.com/office/word/2010/wordprocessingShape">
-                    <wps:wsp>
-                      <wps:cNvSpPr/>
-                      <wps:spPr>
-                        <a:xfrm>
-                          <a:off x="0" y="0"/>
-                          <a:ext cx="466725" cy="628650"/>
-                        </a:xfrm>
-                        <a:prstGeom prst="downArrow">
-                          <a:avLst/>
-                        </a:prstGeom>
-                      </wps:spPr>
-                      <wps:style>
-                        <a:lnRef idx="1">
-                          <a:schemeClr val="accent6"/>
-                        </a:lnRef>
-                        <a:fillRef idx="3">
-                          <a:schemeClr val="accent6"/>
-                        </a:fillRef>
-                        <a:effectRef idx="2">
-                          <a:schemeClr val="accent6"/>
-                        </a:effectRef>
-                        <a:fontRef idx="minor">
-                          <a:schemeClr val="lt1"/>
-                        </a:fontRef>
-                      </wps:style>
-                      <wps:bodyPr rot="0" spcFirstLastPara="0" vertOverflow="overflow" horzOverflow="overflow" vert="horz" wrap="square" lIns="91440" tIns="45720" rIns="91440" bIns="45720" numCol="1" spcCol="0" rtlCol="0" fromWordArt="0" anchor="ctr" anchorCtr="0" forceAA="0" compatLnSpc="1">
-                        <a:prstTxWarp prst="textNoShape">
-                          <a:avLst/>
-                        </a:prstTxWarp>
-                        <a:noAutofit/>
-                      </wps:bodyPr>
-                    </wps:wsp>
-                  </a:graphicData>
-                </a:graphic>
-              </wp:anchor>
-            </w:drawing>
-          </mc:Choice>
-          <mc:Fallback>
-            <w:pict>
-              <v:shapetype w14:anchorId="1671CEC0" id="_x0000_t67" coordsize="21600,21600" o:spt="67" adj="16200,5400" path="m0@0l@1@0@1,0@2,0@2@0,21600@0,10800,21600xe">
-                <v:stroke joinstyle="miter"/>
-                <v:formulas>
-                  <v:f eqn="val #0"/>
-                  <v:f eqn="val #1"/>
-                  <v:f eqn="sum height 0 #1"/>
-                  <v:f eqn="sum 10800 0 #1"/>
-                  <v:f eqn="sum width 0 #0"/>
-                  <v:f eqn="prod @4 @3 10800"/>
-                  <v:f eqn="sum width 0 @5"/>
-                </v:formulas>
-                <v:path o:connecttype="custom" o:connectlocs="10800,0;0,@0;10800,21600;21600,@0" o:connectangles="270,180,90,0" textboxrect="@1,0,@2,@6"/>
-                <v:handles>
-                  <v:h position="#1,#0" xrange="0,10800" yrange="0,21600"/>
-                </v:handles>
-              </v:shapetype>
-              <v:shape id="Flecha abajo 50" o:spid="_x0000_s1026" type="#_x0000_t67" style="position:absolute;margin-left:82.2pt;margin-top:288.7pt;width:36.75pt;height:49.5pt;z-index:251667456;visibility:visible;mso-wrap-style:square;mso-wrap-distance-left:9pt;mso-wrap-distance-top:0;mso-wrap-distance-right:9pt;mso-wrap-distance-bottom:0;mso-position-horizontal:absolute;mso-position-horizontal-relative:text;mso-position-vertical:absolute;mso-position-vertical-relative:text;v-text-anchor:middle" o:gfxdata="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" adj="13582" fillcolor="#77b64e [3033]" strokecolor="#70ad47 [3209]" strokeweight=".5pt">
-                <v:fill color2="#6eaa46 [3177]" rotate="t" colors="0 #81b861;.5 #6fb242;1 #61a235" focus="100%" type="gradient">
-                  <o:fill v:ext="view" type="gradientUnscaled"/>
-                </v:fill>
-              </v:shape>
-            </w:pict>
-          </mc:Fallback>
-        </mc:AlternateContent>
-      </w:r>
-      <w:r>
-        <w:rPr>
-          <w:noProof/>
-          <w:lang w:eastAsia="es-CO"/>
-        </w:rPr>
-        <w:drawing>
-          <wp:inline distT="0" distB="0" distL="0" distR="0" wp14:anchorId="0C50B866" wp14:editId="6DD1F41E">
-            <wp:extent cx="5612130" cy="4669790"/>
-            <wp:effectExtent l="0" t="0" r="7620" b="0"/>
-            <wp:docPr id="49" name="Imagen 49"/>
-            <wp:cNvGraphicFramePr>
-              <a:graphicFrameLocks xmlns:a="http://schemas.openxmlformats.org/drawingml/2006/main" noChangeAspect="1"/>
-            </wp:cNvGraphicFramePr>
-            <a:graphic xmlns:a="http://schemas.openxmlformats.org/drawingml/2006/main">
-              <a:graphicData uri="http://schemas.openxmlformats.org/drawingml/2006/picture">
-                <pic:pic xmlns:pic="http://schemas.openxmlformats.org/drawingml/2006/picture">
-                  <pic:nvPicPr>
-                    <pic:cNvPr id="1" name=""/>
-                    <pic:cNvPicPr/>
-                  </pic:nvPicPr>
-                  <pic:blipFill>
-                    <a:blip r:embed="rId13"/>
-                    <a:stretch>
-                      <a:fillRect/>
-                    </a:stretch>
-                  </pic:blipFill>
-                  <pic:spPr>
-                    <a:xfrm>
-                      <a:off x="0" y="0"/>
-                      <a:ext cx="5612130" cy="4669790"/>
-                    </a:xfrm>
-                    <a:prstGeom prst="rect">
-                      <a:avLst/>
-                    </a:prstGeom>
-                  </pic:spPr>
-                </pic:pic>
-              </a:graphicData>
-            </a:graphic>
-          </wp:inline>
-        </w:drawing>
-      </w:r>
-    </w:p>
-    <w:p>
-      <w:pPr>
-        <w:rPr>
-          <w:b/>
-          <w:sz w:val="40"/>
-          <w:szCs w:val="40"/>
-        </w:rPr>
-      </w:pPr>
-    </w:p>
-    <w:p>
-      <w:pPr>
-        <w:rPr>
-          <w:b/>
-          <w:sz w:val="40"/>
-          <w:szCs w:val="40"/>
-        </w:rPr>
-      </w:pPr>
-      <w:r>
-        <w:rPr>
-          <w:noProof/>
-          <w:lang w:eastAsia="es-CO"/>
-        </w:rPr>
-        <w:drawing>
-          <wp:inline distT="0" distB="0" distL="0" distR="0" wp14:anchorId="44419519" wp14:editId="5D47B796">
-            <wp:extent cx="5612130" cy="1553210"/>
-            <wp:effectExtent l="0" t="0" r="7620" b="8890"/>
-            <wp:docPr id="51" name="Imagen 51"/>
-            <wp:cNvGraphicFramePr>
-              <a:graphicFrameLocks xmlns:a="http://schemas.openxmlformats.org/drawingml/2006/main" noChangeAspect="1"/>
-            </wp:cNvGraphicFramePr>
-            <a:graphic xmlns:a="http://schemas.openxmlformats.org/drawingml/2006/main">
-              <a:graphicData uri="http://schemas.openxmlformats.org/drawingml/2006/picture">
-                <pic:pic xmlns:pic="http://schemas.openxmlformats.org/drawingml/2006/picture">
-                  <pic:nvPicPr>
-                    <pic:cNvPr id="1" name=""/>
-                    <pic:cNvPicPr/>
-                  </pic:nvPicPr>
-                  <pic:blipFill>
-                    <a:blip r:embed="rId14"/>
-                    <a:stretch>
-                      <a:fillRect/>
-                    </a:stretch>
-                  </pic:blipFill>
-                  <pic:spPr>
-                    <a:xfrm>
-                      <a:off x="0" y="0"/>
-                      <a:ext cx="5612130" cy="1553210"/>
-                    </a:xfrm>
-                    <a:prstGeom prst="rect">
-                      <a:avLst/>
-                    </a:prstGeom>
-                  </pic:spPr>
-                </pic:pic>
-              </a:graphicData>
-            </a:graphic>
-          </wp:inline>
-        </w:drawing>
-      </w:r>
-    </w:p>
-    <w:p>
-      <w:pPr>
-        <w:rPr>
-          <w:b/>
-          <w:sz w:val="40"/>
-          <w:szCs w:val="40"/>
-        </w:rPr>
-      </w:pPr>
-    </w:p>
-    <w:p>
-      <w:pPr>
-        <w:rPr>
-          <w:b/>
-          <w:sz w:val="40"/>
-          <w:szCs w:val="40"/>
-        </w:rPr>
-      </w:pPr>
-      <w:r>
-        <w:rPr>
-          <w:b/>
-          <w:sz w:val="40"/>
-          <w:szCs w:val="40"/>
-        </w:rPr>
-        <w:t xml:space="preserve">Cancelar operación  </w:t>
-      </w:r>
-    </w:p>
-    <w:p>
-      <w:pPr>
-        <w:rPr>
-          <w:b/>
-          <w:sz w:val="40"/>
-          <w:szCs w:val="40"/>
-        </w:rPr>
-      </w:pPr>
-      <w:r>
-        <w:rPr>
-          <w:noProof/>
-          <w:lang w:eastAsia="es-CO"/>
-        </w:rPr>
-        <w:lastRenderedPageBreak/>
-        <mc:AlternateContent>
-          <mc:Choice Requires="wps">
-            <w:drawing>
-              <wp:anchor distT="0" distB="0" distL="114300" distR="114300" simplePos="0" relativeHeight="251669504" behindDoc="0" locked="0" layoutInCell="1" allowOverlap="1">
-                <wp:simplePos x="0" y="0"/>
-                <wp:positionH relativeFrom="column">
-                  <wp:posOffset>4396740</wp:posOffset>
-                </wp:positionH>
-                <wp:positionV relativeFrom="paragraph">
-                  <wp:posOffset>3026410</wp:posOffset>
-                </wp:positionV>
-                <wp:extent cx="590550" cy="800100"/>
-                <wp:effectExtent l="19050" t="0" r="19050" b="38100"/>
-                <wp:wrapNone/>
-                <wp:docPr id="55" name="Flecha abajo 55"/>
-                <wp:cNvGraphicFramePr/>
-                <a:graphic xmlns:a="http://schemas.openxmlformats.org/drawingml/2006/main">
-                  <a:graphicData uri="http://schemas.microsoft.com/office/word/2010/wordprocessingShape">
-                    <wps:wsp>
-                      <wps:cNvSpPr/>
-                      <wps:spPr>
-                        <a:xfrm>
-                          <a:off x="0" y="0"/>
-                          <a:ext cx="590550" cy="800100"/>
-                        </a:xfrm>
-                        <a:prstGeom prst="downArrow">
-                          <a:avLst/>
-                        </a:prstGeom>
-                      </wps:spPr>
-                      <wps:style>
-                        <a:lnRef idx="1">
-                          <a:schemeClr val="accent6"/>
-                        </a:lnRef>
-                        <a:fillRef idx="3">
-                          <a:schemeClr val="accent6"/>
-                        </a:fillRef>
-                        <a:effectRef idx="2">
-                          <a:schemeClr val="accent6"/>
-                        </a:effectRef>
-                        <a:fontRef idx="minor">
-                          <a:schemeClr val="lt1"/>
-                        </a:fontRef>
-                      </wps:style>
-                      <wps:bodyPr rot="0" spcFirstLastPara="0" vertOverflow="overflow" horzOverflow="overflow" vert="horz" wrap="square" lIns="91440" tIns="45720" rIns="91440" bIns="45720" numCol="1" spcCol="0" rtlCol="0" fromWordArt="0" anchor="ctr" anchorCtr="0" forceAA="0" compatLnSpc="1">
-                        <a:prstTxWarp prst="textNoShape">
-                          <a:avLst/>
-                        </a:prstTxWarp>
-                        <a:noAutofit/>
-                      </wps:bodyPr>
-                    </wps:wsp>
-                  </a:graphicData>
-                </a:graphic>
-                <wp14:sizeRelH relativeFrom="margin">
-                  <wp14:pctWidth>0</wp14:pctWidth>
-                </wp14:sizeRelH>
-                <wp14:sizeRelV relativeFrom="margin">
-                  <wp14:pctHeight>0</wp14:pctHeight>
-                </wp14:sizeRelV>
-              </wp:anchor>
-            </w:drawing>
-          </mc:Choice>
-          <mc:Fallback>
-            <w:pict>
-              <v:shape w14:anchorId="51CE4956" id="Flecha abajo 55" o:spid="_x0000_s1026" type="#_x0000_t67" style="position:absolute;margin-left:346.2pt;margin-top:238.3pt;width:46.5pt;height:63pt;z-index:251669504;visibility:visible;mso-wrap-style:square;mso-width-percent:0;mso-height-percent:0;mso-wrap-distance-left:9pt;mso-wrap-distance-top:0;mso-wrap-distance-right:9pt;mso-wrap-distance-bottom:0;mso-position-horizontal:absolute;mso-position-horizontal-relative:text;mso-position-vertical:absolute;mso-position-vertical-relative:text;mso-width-percent:0;mso-height-percent:0;mso-width-relative:margin;mso-height-relative:margin;v-text-anchor:middle" o:gfxdata="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" adj="13629" fillcolor="#77b64e [3033]" strokecolor="#70ad47 [3209]" strokeweight=".5pt">
-                <v:fill color2="#6eaa46 [3177]" rotate="t" colors="0 #81b861;.5 #6fb242;1 #61a235" focus="100%" type="gradient">
-                  <o:fill v:ext="view" type="gradientUnscaled"/>
-                </v:fill>
-              </v:shape>
-            </w:pict>
-          </mc:Fallback>
-        </mc:AlternateContent>
-      </w:r>
-      <w:r>
-        <w:rPr>
-          <w:noProof/>
-          <w:lang w:eastAsia="es-CO"/>
-        </w:rPr>
-        <w:drawing>
-          <wp:inline distT="0" distB="0" distL="0" distR="0" wp14:anchorId="781185B7" wp14:editId="60770B58">
-            <wp:extent cx="5612130" cy="4236085"/>
-            <wp:effectExtent l="0" t="0" r="7620" b="0"/>
-            <wp:docPr id="54" name="Imagen 54"/>
-            <wp:cNvGraphicFramePr>
-              <a:graphicFrameLocks xmlns:a="http://schemas.openxmlformats.org/drawingml/2006/main" noChangeAspect="1"/>
-            </wp:cNvGraphicFramePr>
-            <a:graphic xmlns:a="http://schemas.openxmlformats.org/drawingml/2006/main">
-              <a:graphicData uri="http://schemas.openxmlformats.org/drawingml/2006/picture">
-                <pic:pic xmlns:pic="http://schemas.openxmlformats.org/drawingml/2006/picture">
-                  <pic:nvPicPr>
-                    <pic:cNvPr id="1" name=""/>
-                    <pic:cNvPicPr/>
-                  </pic:nvPicPr>
-                  <pic:blipFill>
-                    <a:blip r:embed="rId15"/>
-                    <a:stretch>
-                      <a:fillRect/>
-                    </a:stretch>
-                  </pic:blipFill>
-                  <pic:spPr>
-                    <a:xfrm>
-                      <a:off x="0" y="0"/>
-                      <a:ext cx="5612130" cy="4236085"/>
-                    </a:xfrm>
-                    <a:prstGeom prst="rect">
-                      <a:avLst/>
-                    </a:prstGeom>
-                  </pic:spPr>
-                </pic:pic>
-              </a:graphicData>
-            </a:graphic>
-          </wp:inline>
-        </w:drawing>
-      </w:r>
-    </w:p>
-    <w:p>
-      <w:pPr>
-        <w:jc w:val="center"/>
-        <w:rPr>
-          <w:b/>
-          <w:sz w:val="40"/>
-          <w:szCs w:val="40"/>
-        </w:rPr>
-      </w:pPr>
-      <w:r>
-        <w:rPr>
-          <w:b/>
-          <w:sz w:val="40"/>
-          <w:szCs w:val="40"/>
-        </w:rPr>
-        <w:t xml:space="preserve">Estructura  del proyecto en visual Studio </w:t>
-      </w:r>
-      <w:proofErr w:type="spellStart"/>
-      <w:r>
-        <w:rPr>
-          <w:b/>
-          <w:sz w:val="40"/>
-          <w:szCs w:val="40"/>
-        </w:rPr>
-        <w:t>code</w:t>
-      </w:r>
-      <w:proofErr w:type="spellEnd"/>
-    </w:p>
-    <w:p>
-      <w:pPr>
-        <w:jc w:val="both"/>
-        <w:rPr>
-          <w:b/>
-          <w:sz w:val="40"/>
-          <w:szCs w:val="40"/>
-        </w:rPr>
-      </w:pPr>
-      <w:r>
-        <w:rPr>
-          <w:b/>
-          <w:sz w:val="40"/>
-          <w:szCs w:val="40"/>
-        </w:rPr>
-        <w:t>Framework-</w:t>
-      </w:r>
-      <w:proofErr w:type="spellStart"/>
-      <w:r>
-        <w:rPr>
-          <w:b/>
-          <w:sz w:val="40"/>
-          <w:szCs w:val="40"/>
-        </w:rPr>
-        <w:t>Bootstrap</w:t>
-      </w:r>
-      <w:proofErr w:type="spellEnd"/>
-    </w:p>
-    <w:p>
-      <w:pPr>
-        <w:jc w:val="both"/>
-        <w:rPr>
-          <w:b/>
-          <w:sz w:val="40"/>
-          <w:szCs w:val="40"/>
-        </w:rPr>
-      </w:pPr>
-    </w:p>
-    <w:p>
-      <w:pPr>
-        <w:jc w:val="both"/>
-        <w:rPr>
-          <w:b/>
-          <w:sz w:val="28"/>
-          <w:szCs w:val="28"/>
-        </w:rPr>
-      </w:pPr>
-      <w:r>
-        <w:rPr>
-          <w:b/>
-          <w:sz w:val="28"/>
-          <w:szCs w:val="28"/>
-        </w:rPr>
-        <w:t>Para este proyecto creamos un componente cámaras con sus dos módulos, agregar y listar.</w:t>
-      </w:r>
-      <w:bookmarkStart w:id="0" w:name="_GoBack"/>
-      <w:bookmarkEnd w:id="0"/>
-    </w:p>
-    <w:p>
-      <w:pPr>
-        <w:jc w:val="both"/>
-        <w:rPr>
-          <w:b/>
-          <w:sz w:val="40"/>
-          <w:szCs w:val="40"/>
-        </w:rPr>
-      </w:pPr>
-      <w:r>
-        <w:rPr>
-          <w:noProof/>
-          <w:lang w:eastAsia="es-CO"/>
-        </w:rPr>
-        <w:lastRenderedPageBreak/>
-        <w:drawing>
-          <wp:inline distT="0" distB="0" distL="0" distR="0" wp14:anchorId="1C87895B" wp14:editId="1780FB87">
-            <wp:extent cx="5389880" cy="2933570"/>
-            <wp:effectExtent l="0" t="0" r="1270" b="635"/>
-            <wp:docPr id="57" name="Imagen 57"/>
-            <wp:cNvGraphicFramePr>
-              <a:graphicFrameLocks xmlns:a="http://schemas.openxmlformats.org/drawingml/2006/main" noChangeAspect="1"/>
-            </wp:cNvGraphicFramePr>
-            <a:graphic xmlns:a="http://schemas.openxmlformats.org/drawingml/2006/main">
-              <a:graphicData uri="http://schemas.openxmlformats.org/drawingml/2006/picture">
-                <pic:pic xmlns:pic="http://schemas.openxmlformats.org/drawingml/2006/picture">
-                  <pic:nvPicPr>
-                    <pic:cNvPr id="1" name=""/>
-                    <pic:cNvPicPr/>
-                  </pic:nvPicPr>
-                  <pic:blipFill>
-                    <a:blip r:embed="rId16"/>
-                    <a:stretch>
-                      <a:fillRect/>
-                    </a:stretch>
-                  </pic:blipFill>
-                  <pic:spPr>
-                    <a:xfrm>
-                      <a:off x="0" y="0"/>
-                      <a:ext cx="5430383" cy="2955615"/>
-                    </a:xfrm>
-                    <a:prstGeom prst="rect">
-                      <a:avLst/>
-                    </a:prstGeom>
-                  </pic:spPr>
-                </pic:pic>
-              </a:graphicData>
-            </a:graphic>
-          </wp:inline>
-        </w:drawing>
-      </w:r>
-    </w:p>
-    <w:p>
-      <w:pPr>
-        <w:jc w:val="both"/>
-        <w:rPr>
-          <w:b/>
-          <w:sz w:val="40"/>
-          <w:szCs w:val="40"/>
-        </w:rPr>
-      </w:pPr>
-      <w:proofErr w:type="spellStart"/>
-      <w:r>
-        <w:rPr>
-          <w:b/>
-          <w:sz w:val="40"/>
-          <w:szCs w:val="40"/>
-        </w:rPr>
-        <w:t>Component</w:t>
-      </w:r>
-      <w:proofErr w:type="spellEnd"/>
-      <w:r>
-        <w:rPr>
-          <w:b/>
-          <w:sz w:val="40"/>
-          <w:szCs w:val="40"/>
-        </w:rPr>
-        <w:t xml:space="preserve"> </w:t>
-      </w:r>
-      <w:proofErr w:type="spellStart"/>
-      <w:r>
-        <w:rPr>
-          <w:b/>
-          <w:sz w:val="40"/>
-          <w:szCs w:val="40"/>
-        </w:rPr>
-        <w:t>css-html-ts</w:t>
-      </w:r>
-      <w:proofErr w:type="spellEnd"/>
-    </w:p>
-    <w:p>
-      <w:pPr>
-        <w:jc w:val="both"/>
-        <w:rPr>
-          <w:b/>
-          <w:sz w:val="40"/>
-          <w:szCs w:val="40"/>
-        </w:rPr>
-      </w:pPr>
-      <w:r>
-        <w:rPr>
-          <w:noProof/>
-          <w:lang w:eastAsia="es-CO"/>
-        </w:rPr>
-        <w:drawing>
-          <wp:inline distT="0" distB="0" distL="0" distR="0" wp14:anchorId="3486106D" wp14:editId="154BE4A0">
-            <wp:extent cx="5612130" cy="2880360"/>
-            <wp:effectExtent l="0" t="0" r="7620" b="0"/>
-            <wp:docPr id="58" name="Imagen 58"/>
-            <wp:cNvGraphicFramePr>
-              <a:graphicFrameLocks xmlns:a="http://schemas.openxmlformats.org/drawingml/2006/main" noChangeAspect="1"/>
-            </wp:cNvGraphicFramePr>
-            <a:graphic xmlns:a="http://schemas.openxmlformats.org/drawingml/2006/main">
-              <a:graphicData uri="http://schemas.openxmlformats.org/drawingml/2006/picture">
-                <pic:pic xmlns:pic="http://schemas.openxmlformats.org/drawingml/2006/picture">
-                  <pic:nvPicPr>
-                    <pic:cNvPr id="1" name=""/>
-                    <pic:cNvPicPr/>
-                  </pic:nvPicPr>
-                  <pic:blipFill>
-                    <a:blip r:embed="rId17"/>
-                    <a:stretch>
-                      <a:fillRect/>
-                    </a:stretch>
-                  </pic:blipFill>
-                  <pic:spPr>
-                    <a:xfrm>
-                      <a:off x="0" y="0"/>
-                      <a:ext cx="5612130" cy="2880360"/>
-                    </a:xfrm>
-                    <a:prstGeom prst="rect">
-                      <a:avLst/>
-                    </a:prstGeom>
-                  </pic:spPr>
-                </pic:pic>
-              </a:graphicData>
-            </a:graphic>
-          </wp:inline>
-        </w:drawing>
-      </w:r>
-    </w:p>
-    <w:p>
-      <w:pPr>
-        <w:jc w:val="both"/>
-        <w:rPr>
-          <w:b/>
-          <w:sz w:val="40"/>
-          <w:szCs w:val="40"/>
-        </w:rPr>
-      </w:pPr>
-      <w:r>
-        <w:rPr>
-          <w:noProof/>
-          <w:lang w:eastAsia="es-CO"/>
-        </w:rPr>
-        <w:lastRenderedPageBreak/>
-        <w:drawing>
-          <wp:inline distT="0" distB="0" distL="0" distR="0" wp14:anchorId="7AF6B680" wp14:editId="7C5993E5">
-            <wp:extent cx="5612130" cy="3155315"/>
-            <wp:effectExtent l="0" t="0" r="7620" b="6985"/>
-            <wp:docPr id="59" name="Imagen 59"/>
-            <wp:cNvGraphicFramePr>
-              <a:graphicFrameLocks xmlns:a="http://schemas.openxmlformats.org/drawingml/2006/main" noChangeAspect="1"/>
-            </wp:cNvGraphicFramePr>
-            <a:graphic xmlns:a="http://schemas.openxmlformats.org/drawingml/2006/main">
-              <a:graphicData uri="http://schemas.openxmlformats.org/drawingml/2006/picture">
-                <pic:pic xmlns:pic="http://schemas.openxmlformats.org/drawingml/2006/picture">
-                  <pic:nvPicPr>
-                    <pic:cNvPr id="1" name=""/>
-                    <pic:cNvPicPr/>
-                  </pic:nvPicPr>
-                  <pic:blipFill>
-                    <a:blip r:embed="rId18"/>
                     <a:stretch>
                       <a:fillRect/>
                     </a:stretch>
@@ -5697,23 +4505,58 @@
     </w:p>
     <w:p>
       <w:pPr>
-        <w:jc w:val="both"/>
         <w:rPr>
           <w:b/>
-          <w:sz w:val="40"/>
-          <w:szCs w:val="40"/>
+          <w:noProof/>
+          <w:lang w:eastAsia="es-CO"/>
+        </w:rPr>
+      </w:pPr>
+    </w:p>
+    <w:p>
+      <w:pPr>
+        <w:rPr>
+          <w:b/>
+          <w:noProof/>
+          <w:lang w:eastAsia="es-CO"/>
         </w:rPr>
       </w:pPr>
       <w:r>
         <w:rPr>
-          <w:noProof/>
-          <w:lang w:eastAsia="es-CO"/>
-        </w:rPr>
+          <w:b/>
+          <w:noProof/>
+          <w:lang w:eastAsia="es-CO"/>
+        </w:rPr>
+        <w:t>VALIDACION DE LA LONGITUD DE CADENA Y DE CAMPOS REQUERIDOS</w:t>
+      </w:r>
+    </w:p>
+    <w:p>
+      <w:pPr>
+        <w:rPr>
+          <w:b/>
+          <w:noProof/>
+          <w:lang w:eastAsia="es-CO"/>
+        </w:rPr>
+      </w:pPr>
+    </w:p>
+    <w:p>
+      <w:pPr>
+        <w:rPr>
+          <w:b/>
+          <w:noProof/>
+          <w:lang w:eastAsia="es-CO"/>
+        </w:rPr>
+      </w:pPr>
+      <w:r>
+        <w:rPr>
+          <w:noProof/>
+          <w:lang w:eastAsia="es-CO"/>
+        </w:rPr>
+        <w:lastRenderedPageBreak/>
         <w:drawing>
-          <wp:inline distT="0" distB="0" distL="0" distR="0" wp14:anchorId="37656F2E" wp14:editId="6375EBF1">
+          <wp:inline distT="0" distB="0" distL="0" distR="0" wp14:anchorId="424FEBD7" wp14:editId="228053D0">
             <wp:extent cx="5612130" cy="3155315"/>
             <wp:effectExtent l="0" t="0" r="7620" b="6985"/>
-            <wp:docPr id="60" name="Imagen 60"/>
+            <wp:docPr id="75" name="Imagen 75"/>
             <wp:cNvGraphicFramePr>
               <a:graphicFrameLocks xmlns:a="http://schemas.openxmlformats.org/drawingml/2006/main" noChangeAspect="1"/>
             </wp:cNvGraphicFramePr>
@@ -5725,7 +4568,7 @@
                     <pic:cNvPicPr/>
                   </pic:nvPicPr>
                   <pic:blipFill>
-                    <a:blip r:embed="rId19"/>
+                    <a:blip r:embed="rId10"/>
                     <a:stretch>
                       <a:fillRect/>
                     </a:stretch>
@@ -5749,76 +4592,20 @@
     <w:p>
       <w:pPr>
         <w:rPr>
-          <w:b/>
-          <w:sz w:val="40"/>
-          <w:szCs w:val="40"/>
-        </w:rPr>
-      </w:pPr>
-    </w:p>
-    <w:p>
-      <w:pPr>
-        <w:rPr>
-          <w:b/>
-          <w:sz w:val="28"/>
-          <w:szCs w:val="28"/>
+          <w:noProof/>
+          <w:lang w:eastAsia="es-CO"/>
         </w:rPr>
       </w:pPr>
       <w:r>
         <w:rPr>
-          <w:b/>
-          <w:sz w:val="28"/>
-          <w:szCs w:val="28"/>
-        </w:rPr>
-        <w:t xml:space="preserve">Realizamos el </w:t>
-      </w:r>
-      <w:proofErr w:type="spellStart"/>
-      <w:r>
-        <w:rPr>
-          <w:b/>
-          <w:sz w:val="28"/>
-          <w:szCs w:val="28"/>
-        </w:rPr>
-        <w:t>versionamiento</w:t>
-      </w:r>
-      <w:proofErr w:type="spellEnd"/>
-      <w:r>
-        <w:rPr>
-          <w:b/>
-          <w:sz w:val="28"/>
-          <w:szCs w:val="28"/>
-        </w:rPr>
-        <w:t xml:space="preserve"> en </w:t>
-      </w:r>
-      <w:proofErr w:type="spellStart"/>
-      <w:r>
-        <w:rPr>
-          <w:b/>
-          <w:sz w:val="28"/>
-          <w:szCs w:val="28"/>
-        </w:rPr>
-        <w:t>githup</w:t>
-      </w:r>
-      <w:proofErr w:type="spellEnd"/>
-    </w:p>
-    <w:p>
-      <w:pPr>
-        <w:rPr>
-          <w:b/>
-          <w:sz w:val="40"/>
-          <w:szCs w:val="40"/>
-        </w:rPr>
-      </w:pPr>
-      <w:r>
-        <w:rPr>
-          <w:noProof/>
-          <w:lang w:eastAsia="es-CO"/>
-        </w:rPr>
-        <w:lastRenderedPageBreak/>
+          <w:noProof/>
+          <w:lang w:eastAsia="es-CO"/>
+        </w:rPr>
         <w:drawing>
-          <wp:inline distT="0" distB="0" distL="0" distR="0" wp14:anchorId="6952CF57" wp14:editId="0365B97E">
-            <wp:extent cx="5534025" cy="3012527"/>
-            <wp:effectExtent l="0" t="0" r="0" b="0"/>
-            <wp:docPr id="11" name="Imagen 11"/>
+          <wp:inline distT="0" distB="0" distL="0" distR="0" wp14:anchorId="5D6E54CD" wp14:editId="63EE32CB">
+            <wp:extent cx="5612130" cy="3155315"/>
+            <wp:effectExtent l="0" t="0" r="7620" b="6985"/>
+            <wp:docPr id="76" name="Imagen 76"/>
             <wp:cNvGraphicFramePr>
               <a:graphicFrameLocks xmlns:a="http://schemas.openxmlformats.org/drawingml/2006/main" noChangeAspect="1"/>
             </wp:cNvGraphicFramePr>
@@ -5829,27 +4616,20 @@
                     <pic:cNvPr id="1" name=""/>
                     <pic:cNvPicPr/>
                   </pic:nvPicPr>
-                  <pic:blipFill rotWithShape="1">
-                    <a:blip r:embed="rId20"/>
-                    <a:srcRect l="12050" t="20829" r="17176" b="10646"/>
-                    <a:stretch/>
+                  <pic:blipFill>
+                    <a:blip r:embed="rId11"/>
+                    <a:stretch>
+                      <a:fillRect/>
+                    </a:stretch>
                   </pic:blipFill>
-                  <pic:spPr bwMode="auto">
+                  <pic:spPr>
                     <a:xfrm>
                       <a:off x="0" y="0"/>
-                      <a:ext cx="5538830" cy="3015143"/>
+                      <a:ext cx="5612130" cy="3155315"/>
                     </a:xfrm>
                     <a:prstGeom prst="rect">
                       <a:avLst/>
                     </a:prstGeom>
-                    <a:ln>
-                      <a:noFill/>
-                    </a:ln>
-                    <a:extLst>
-                      <a:ext uri="{53640926-AAD7-44D8-BBD7-CCE9431645EC}">
-                        <a14:shadowObscured xmlns:a14="http://schemas.microsoft.com/office/drawing/2010/main"/>
-                      </a:ext>
-                    </a:extLst>
                   </pic:spPr>
                 </pic:pic>
               </a:graphicData>
@@ -5857,6 +4637,852 @@
           </wp:inline>
         </w:drawing>
       </w:r>
+      <w:r>
+        <w:rPr>
+          <w:noProof/>
+          <w:lang w:eastAsia="es-CO"/>
+        </w:rPr>
+        <w:t xml:space="preserve"> </w:t>
+      </w:r>
+    </w:p>
+    <w:p>
+      <w:pPr>
+        <w:rPr>
+          <w:noProof/>
+          <w:lang w:eastAsia="es-CO"/>
+        </w:rPr>
+      </w:pPr>
+      <w:r>
+        <w:rPr>
+          <w:b/>
+          <w:noProof/>
+          <w:lang w:eastAsia="es-CO"/>
+        </w:rPr>
+        <w:lastRenderedPageBreak/>
+        <w:t>CODIGO  FUENTE DE LA VALIDACION DE LOS DATOS</w:t>
+      </w:r>
+      <w:r>
+        <w:rPr>
+          <w:b/>
+          <w:noProof/>
+          <w:lang w:eastAsia="es-CO"/>
+        </w:rPr>
+        <w:t xml:space="preserve">, EN MODULO DE USUARIO SE REALIZARON LAS MISMAS VALIDACIONES DE CAMPOS Y LONGITUD. </w:t>
+      </w:r>
+      <w:r>
+        <w:rPr>
+          <w:noProof/>
+          <w:lang w:eastAsia="es-CO"/>
+        </w:rPr>
+        <w:drawing>
+          <wp:inline distT="0" distB="0" distL="0" distR="0" wp14:anchorId="1AA16754" wp14:editId="42E2AFB2">
+            <wp:extent cx="5612130" cy="3155315"/>
+            <wp:effectExtent l="0" t="0" r="7620" b="6985"/>
+            <wp:docPr id="77" name="Imagen 77"/>
+            <wp:cNvGraphicFramePr>
+              <a:graphicFrameLocks xmlns:a="http://schemas.openxmlformats.org/drawingml/2006/main" noChangeAspect="1"/>
+            </wp:cNvGraphicFramePr>
+            <a:graphic xmlns:a="http://schemas.openxmlformats.org/drawingml/2006/main">
+              <a:graphicData uri="http://schemas.openxmlformats.org/drawingml/2006/picture">
+                <pic:pic xmlns:pic="http://schemas.openxmlformats.org/drawingml/2006/picture">
+                  <pic:nvPicPr>
+                    <pic:cNvPr id="1" name=""/>
+                    <pic:cNvPicPr/>
+                  </pic:nvPicPr>
+                  <pic:blipFill>
+                    <a:blip r:embed="rId12"/>
+                    <a:stretch>
+                      <a:fillRect/>
+                    </a:stretch>
+                  </pic:blipFill>
+                  <pic:spPr>
+                    <a:xfrm>
+                      <a:off x="0" y="0"/>
+                      <a:ext cx="5612130" cy="3155315"/>
+                    </a:xfrm>
+                    <a:prstGeom prst="rect">
+                      <a:avLst/>
+                    </a:prstGeom>
+                  </pic:spPr>
+                </pic:pic>
+              </a:graphicData>
+            </a:graphic>
+          </wp:inline>
+        </w:drawing>
+      </w:r>
+    </w:p>
+    <w:p>
+      <w:pPr>
+        <w:rPr>
+          <w:b/>
+          <w:noProof/>
+          <w:lang w:eastAsia="es-CO"/>
+        </w:rPr>
+      </w:pPr>
+    </w:p>
+    <w:p>
+      <w:pPr>
+        <w:rPr>
+          <w:b/>
+          <w:noProof/>
+          <w:lang w:eastAsia="es-CO"/>
+        </w:rPr>
+      </w:pPr>
+    </w:p>
+    <w:p>
+      <w:pPr>
+        <w:rPr>
+          <w:b/>
+          <w:noProof/>
+          <w:lang w:eastAsia="es-CO"/>
+        </w:rPr>
+      </w:pPr>
+      <w:r>
+        <w:rPr>
+          <w:b/>
+          <w:noProof/>
+          <w:lang w:eastAsia="es-CO"/>
+        </w:rPr>
+        <w:t xml:space="preserve">VALIDACION DE REGISTRO GUARDADO </w:t>
+      </w:r>
+    </w:p>
+    <w:p>
+      <w:pPr>
+        <w:rPr>
+          <w:b/>
+          <w:noProof/>
+          <w:lang w:eastAsia="es-CO"/>
+        </w:rPr>
+      </w:pPr>
+      <w:r>
+        <w:rPr>
+          <w:noProof/>
+          <w:lang w:eastAsia="es-CO"/>
+        </w:rPr>
+        <w:drawing>
+          <wp:inline distT="0" distB="0" distL="0" distR="0" wp14:anchorId="70E22986" wp14:editId="25BF19C9">
+            <wp:extent cx="4105275" cy="1200150"/>
+            <wp:effectExtent l="0" t="0" r="9525" b="0"/>
+            <wp:docPr id="62" name="Imagen 62"/>
+            <wp:cNvGraphicFramePr>
+              <a:graphicFrameLocks xmlns:a="http://schemas.openxmlformats.org/drawingml/2006/main" noChangeAspect="1"/>
+            </wp:cNvGraphicFramePr>
+            <a:graphic xmlns:a="http://schemas.openxmlformats.org/drawingml/2006/main">
+              <a:graphicData uri="http://schemas.openxmlformats.org/drawingml/2006/picture">
+                <pic:pic xmlns:pic="http://schemas.openxmlformats.org/drawingml/2006/picture">
+                  <pic:nvPicPr>
+                    <pic:cNvPr id="1" name=""/>
+                    <pic:cNvPicPr/>
+                  </pic:nvPicPr>
+                  <pic:blipFill>
+                    <a:blip r:embed="rId13"/>
+                    <a:stretch>
+                      <a:fillRect/>
+                    </a:stretch>
+                  </pic:blipFill>
+                  <pic:spPr>
+                    <a:xfrm>
+                      <a:off x="0" y="0"/>
+                      <a:ext cx="4105275" cy="1200150"/>
+                    </a:xfrm>
+                    <a:prstGeom prst="rect">
+                      <a:avLst/>
+                    </a:prstGeom>
+                  </pic:spPr>
+                </pic:pic>
+              </a:graphicData>
+            </a:graphic>
+          </wp:inline>
+        </w:drawing>
+      </w:r>
+    </w:p>
+    <w:p>
+      <w:pPr>
+        <w:rPr>
+          <w:noProof/>
+          <w:lang w:eastAsia="es-CO"/>
+        </w:rPr>
+      </w:pPr>
+    </w:p>
+    <w:p>
+      <w:pPr>
+        <w:rPr>
+          <w:noProof/>
+          <w:lang w:eastAsia="es-CO"/>
+        </w:rPr>
+      </w:pPr>
+    </w:p>
+    <w:p>
+      <w:pPr>
+        <w:rPr>
+          <w:noProof/>
+          <w:lang w:eastAsia="es-CO"/>
+        </w:rPr>
+      </w:pPr>
+    </w:p>
+    <w:p>
+      <w:pPr>
+        <w:rPr>
+          <w:noProof/>
+          <w:lang w:eastAsia="es-CO"/>
+        </w:rPr>
+      </w:pPr>
+    </w:p>
+    <w:p>
+      <w:pPr>
+        <w:rPr>
+          <w:noProof/>
+          <w:lang w:eastAsia="es-CO"/>
+        </w:rPr>
+      </w:pPr>
+    </w:p>
+    <w:p>
+      <w:pPr>
+        <w:rPr>
+          <w:noProof/>
+          <w:lang w:eastAsia="es-CO"/>
+        </w:rPr>
+      </w:pPr>
+    </w:p>
+    <w:p>
+      <w:pPr>
+        <w:rPr>
+          <w:noProof/>
+          <w:lang w:eastAsia="es-CO"/>
+        </w:rPr>
+      </w:pPr>
+    </w:p>
+    <w:p>
+      <w:pPr>
+        <w:rPr>
+          <w:noProof/>
+          <w:lang w:eastAsia="es-CO"/>
+        </w:rPr>
+      </w:pPr>
+    </w:p>
+    <w:p>
+      <w:pPr>
+        <w:rPr>
+          <w:noProof/>
+          <w:lang w:eastAsia="es-CO"/>
+        </w:rPr>
+      </w:pPr>
+      <w:bookmarkStart w:id="0" w:name="_GoBack"/>
+      <w:bookmarkEnd w:id="0"/>
+    </w:p>
+    <w:p>
+      <w:pPr>
+        <w:rPr>
+          <w:noProof/>
+          <w:lang w:eastAsia="es-CO"/>
+        </w:rPr>
+      </w:pPr>
+      <w:r>
+        <w:rPr>
+          <w:b/>
+          <w:noProof/>
+          <w:lang w:eastAsia="es-CO"/>
+        </w:rPr>
+        <w:lastRenderedPageBreak/>
+        <w:t>CAMARA  REGISTRADA Y LISTADA CORRECTAMENTE</w:t>
+      </w:r>
+    </w:p>
+    <w:p>
+      <w:pPr>
+        <w:rPr>
+          <w:b/>
+          <w:noProof/>
+          <w:lang w:eastAsia="es-CO"/>
+        </w:rPr>
+      </w:pPr>
+      <w:r>
+        <w:rPr>
+          <w:noProof/>
+          <w:lang w:eastAsia="es-CO"/>
+        </w:rPr>
+        <w:drawing>
+          <wp:inline distT="0" distB="0" distL="0" distR="0" wp14:anchorId="48A2CBBC" wp14:editId="06D180C1">
+            <wp:extent cx="5612130" cy="3113405"/>
+            <wp:effectExtent l="0" t="0" r="7620" b="0"/>
+            <wp:docPr id="63" name="Imagen 63"/>
+            <wp:cNvGraphicFramePr>
+              <a:graphicFrameLocks xmlns:a="http://schemas.openxmlformats.org/drawingml/2006/main" noChangeAspect="1"/>
+            </wp:cNvGraphicFramePr>
+            <a:graphic xmlns:a="http://schemas.openxmlformats.org/drawingml/2006/main">
+              <a:graphicData uri="http://schemas.openxmlformats.org/drawingml/2006/picture">
+                <pic:pic xmlns:pic="http://schemas.openxmlformats.org/drawingml/2006/picture">
+                  <pic:nvPicPr>
+                    <pic:cNvPr id="1" name=""/>
+                    <pic:cNvPicPr/>
+                  </pic:nvPicPr>
+                  <pic:blipFill>
+                    <a:blip r:embed="rId14"/>
+                    <a:stretch>
+                      <a:fillRect/>
+                    </a:stretch>
+                  </pic:blipFill>
+                  <pic:spPr>
+                    <a:xfrm>
+                      <a:off x="0" y="0"/>
+                      <a:ext cx="5612130" cy="3113405"/>
+                    </a:xfrm>
+                    <a:prstGeom prst="rect">
+                      <a:avLst/>
+                    </a:prstGeom>
+                  </pic:spPr>
+                </pic:pic>
+              </a:graphicData>
+            </a:graphic>
+          </wp:inline>
+        </w:drawing>
+      </w:r>
+    </w:p>
+    <w:p>
+      <w:pPr>
+        <w:rPr>
+          <w:b/>
+          <w:noProof/>
+          <w:lang w:eastAsia="es-CO"/>
+        </w:rPr>
+      </w:pPr>
+    </w:p>
+    <w:p>
+      <w:pPr>
+        <w:rPr>
+          <w:b/>
+        </w:rPr>
+      </w:pPr>
+      <w:r>
+        <w:rPr>
+          <w:b/>
+        </w:rPr>
+        <w:t>REGISTRAR NUEVO USUARIO</w:t>
+      </w:r>
+    </w:p>
+    <w:p>
+      <w:pPr>
+        <w:rPr>
+          <w:b/>
+        </w:rPr>
+      </w:pPr>
+    </w:p>
+    <w:p>
+      <w:r>
+        <w:rPr>
+          <w:noProof/>
+          <w:lang w:eastAsia="es-CO"/>
+        </w:rPr>
+        <w:drawing>
+          <wp:inline distT="0" distB="0" distL="0" distR="0" wp14:anchorId="2E7B59E1" wp14:editId="6FB8B659">
+            <wp:extent cx="5612130" cy="1216660"/>
+            <wp:effectExtent l="0" t="0" r="7620" b="2540"/>
+            <wp:docPr id="65" name="Imagen 65"/>
+            <wp:cNvGraphicFramePr>
+              <a:graphicFrameLocks xmlns:a="http://schemas.openxmlformats.org/drawingml/2006/main" noChangeAspect="1"/>
+            </wp:cNvGraphicFramePr>
+            <a:graphic xmlns:a="http://schemas.openxmlformats.org/drawingml/2006/main">
+              <a:graphicData uri="http://schemas.openxmlformats.org/drawingml/2006/picture">
+                <pic:pic xmlns:pic="http://schemas.openxmlformats.org/drawingml/2006/picture">
+                  <pic:nvPicPr>
+                    <pic:cNvPr id="1" name=""/>
+                    <pic:cNvPicPr/>
+                  </pic:nvPicPr>
+                  <pic:blipFill>
+                    <a:blip r:embed="rId15"/>
+                    <a:stretch>
+                      <a:fillRect/>
+                    </a:stretch>
+                  </pic:blipFill>
+                  <pic:spPr>
+                    <a:xfrm>
+                      <a:off x="0" y="0"/>
+                      <a:ext cx="5612130" cy="1216660"/>
+                    </a:xfrm>
+                    <a:prstGeom prst="rect">
+                      <a:avLst/>
+                    </a:prstGeom>
+                  </pic:spPr>
+                </pic:pic>
+              </a:graphicData>
+            </a:graphic>
+          </wp:inline>
+        </w:drawing>
+      </w:r>
+    </w:p>
+    <w:p/>
+    <w:p>
+      <w:pPr>
+        <w:rPr>
+          <w:b/>
+          <w:noProof/>
+          <w:lang w:eastAsia="es-CO"/>
+        </w:rPr>
+      </w:pPr>
+    </w:p>
+    <w:p>
+      <w:pPr>
+        <w:rPr>
+          <w:b/>
+          <w:noProof/>
+          <w:lang w:eastAsia="es-CO"/>
+        </w:rPr>
+      </w:pPr>
+      <w:r>
+        <w:rPr>
+          <w:b/>
+          <w:noProof/>
+          <w:lang w:eastAsia="es-CO"/>
+        </w:rPr>
+        <w:t>VALIDACION DE REGISTRO DE USUARIO</w:t>
+      </w:r>
+    </w:p>
+    <w:p>
+      <w:pPr>
+        <w:rPr>
+          <w:b/>
+          <w:noProof/>
+          <w:lang w:eastAsia="es-CO"/>
+        </w:rPr>
+      </w:pPr>
+      <w:r>
+        <w:rPr>
+          <w:noProof/>
+          <w:lang w:eastAsia="es-CO"/>
+        </w:rPr>
+        <w:drawing>
+          <wp:inline distT="0" distB="0" distL="0" distR="0" wp14:anchorId="0F04145B" wp14:editId="1DFB5941">
+            <wp:extent cx="5612130" cy="1310640"/>
+            <wp:effectExtent l="0" t="0" r="7620" b="3810"/>
+            <wp:docPr id="68" name="Imagen 68"/>
+            <wp:cNvGraphicFramePr>
+              <a:graphicFrameLocks xmlns:a="http://schemas.openxmlformats.org/drawingml/2006/main" noChangeAspect="1"/>
+            </wp:cNvGraphicFramePr>
+            <a:graphic xmlns:a="http://schemas.openxmlformats.org/drawingml/2006/main">
+              <a:graphicData uri="http://schemas.openxmlformats.org/drawingml/2006/picture">
+                <pic:pic xmlns:pic="http://schemas.openxmlformats.org/drawingml/2006/picture">
+                  <pic:nvPicPr>
+                    <pic:cNvPr id="1" name=""/>
+                    <pic:cNvPicPr/>
+                  </pic:nvPicPr>
+                  <pic:blipFill>
+                    <a:blip r:embed="rId16"/>
+                    <a:stretch>
+                      <a:fillRect/>
+                    </a:stretch>
+                  </pic:blipFill>
+                  <pic:spPr>
+                    <a:xfrm>
+                      <a:off x="0" y="0"/>
+                      <a:ext cx="5612130" cy="1310640"/>
+                    </a:xfrm>
+                    <a:prstGeom prst="rect">
+                      <a:avLst/>
+                    </a:prstGeom>
+                  </pic:spPr>
+                </pic:pic>
+              </a:graphicData>
+            </a:graphic>
+          </wp:inline>
+        </w:drawing>
+      </w:r>
+    </w:p>
+    <w:p>
+      <w:pPr>
+        <w:rPr>
+          <w:b/>
+          <w:sz w:val="40"/>
+          <w:szCs w:val="40"/>
+        </w:rPr>
+      </w:pPr>
+    </w:p>
+    <w:p>
+      <w:pPr>
+        <w:rPr>
+          <w:noProof/>
+          <w:lang w:eastAsia="es-CO"/>
+        </w:rPr>
+      </w:pPr>
+      <w:r>
+        <w:rPr>
+          <w:b/>
+          <w:noProof/>
+          <w:lang w:eastAsia="es-CO"/>
+        </w:rPr>
+        <w:lastRenderedPageBreak/>
+        <w:t>CAMARA  REGISTRADA Y LISTADA CORRECTAMENTE</w:t>
+      </w:r>
+    </w:p>
+    <w:p>
+      <w:pPr>
+        <w:rPr>
+          <w:b/>
+          <w:sz w:val="40"/>
+          <w:szCs w:val="40"/>
+        </w:rPr>
+      </w:pPr>
+      <w:r>
+        <w:rPr>
+          <w:noProof/>
+          <w:lang w:eastAsia="es-CO"/>
+        </w:rPr>
+        <w:drawing>
+          <wp:inline distT="0" distB="0" distL="0" distR="0" wp14:anchorId="635FC868" wp14:editId="579ACA7B">
+            <wp:extent cx="5612130" cy="1252220"/>
+            <wp:effectExtent l="0" t="0" r="7620" b="5080"/>
+            <wp:docPr id="69" name="Imagen 69"/>
+            <wp:cNvGraphicFramePr>
+              <a:graphicFrameLocks xmlns:a="http://schemas.openxmlformats.org/drawingml/2006/main" noChangeAspect="1"/>
+            </wp:cNvGraphicFramePr>
+            <a:graphic xmlns:a="http://schemas.openxmlformats.org/drawingml/2006/main">
+              <a:graphicData uri="http://schemas.openxmlformats.org/drawingml/2006/picture">
+                <pic:pic xmlns:pic="http://schemas.openxmlformats.org/drawingml/2006/picture">
+                  <pic:nvPicPr>
+                    <pic:cNvPr id="1" name=""/>
+                    <pic:cNvPicPr/>
+                  </pic:nvPicPr>
+                  <pic:blipFill>
+                    <a:blip r:embed="rId17"/>
+                    <a:stretch>
+                      <a:fillRect/>
+                    </a:stretch>
+                  </pic:blipFill>
+                  <pic:spPr>
+                    <a:xfrm>
+                      <a:off x="0" y="0"/>
+                      <a:ext cx="5612130" cy="1252220"/>
+                    </a:xfrm>
+                    <a:prstGeom prst="rect">
+                      <a:avLst/>
+                    </a:prstGeom>
+                  </pic:spPr>
+                </pic:pic>
+              </a:graphicData>
+            </a:graphic>
+          </wp:inline>
+        </w:drawing>
+      </w:r>
+    </w:p>
+    <w:p>
+      <w:pPr>
+        <w:rPr>
+          <w:noProof/>
+          <w:lang w:eastAsia="es-CO"/>
+        </w:rPr>
+      </w:pPr>
+      <w:r>
+        <w:rPr>
+          <w:b/>
+          <w:noProof/>
+          <w:lang w:eastAsia="es-CO"/>
+        </w:rPr>
+        <w:t>MODULO Y COMPONENTES DE CAMARAS</w:t>
+      </w:r>
+    </w:p>
+    <w:p>
+      <w:pPr>
+        <w:rPr>
+          <w:b/>
+          <w:sz w:val="40"/>
+          <w:szCs w:val="40"/>
+        </w:rPr>
+      </w:pPr>
+      <w:r>
+        <w:rPr>
+          <w:noProof/>
+          <w:lang w:eastAsia="es-CO"/>
+        </w:rPr>
+        <w:drawing>
+          <wp:inline distT="0" distB="0" distL="0" distR="0" wp14:anchorId="18B138FF" wp14:editId="40F80C08">
+            <wp:extent cx="2790825" cy="2781300"/>
+            <wp:effectExtent l="0" t="0" r="9525" b="0"/>
+            <wp:docPr id="70" name="Imagen 70"/>
+            <wp:cNvGraphicFramePr>
+              <a:graphicFrameLocks xmlns:a="http://schemas.openxmlformats.org/drawingml/2006/main" noChangeAspect="1"/>
+            </wp:cNvGraphicFramePr>
+            <a:graphic xmlns:a="http://schemas.openxmlformats.org/drawingml/2006/main">
+              <a:graphicData uri="http://schemas.openxmlformats.org/drawingml/2006/picture">
+                <pic:pic xmlns:pic="http://schemas.openxmlformats.org/drawingml/2006/picture">
+                  <pic:nvPicPr>
+                    <pic:cNvPr id="1" name=""/>
+                    <pic:cNvPicPr/>
+                  </pic:nvPicPr>
+                  <pic:blipFill>
+                    <a:blip r:embed="rId18"/>
+                    <a:stretch>
+                      <a:fillRect/>
+                    </a:stretch>
+                  </pic:blipFill>
+                  <pic:spPr>
+                    <a:xfrm>
+                      <a:off x="0" y="0"/>
+                      <a:ext cx="2790825" cy="2781300"/>
+                    </a:xfrm>
+                    <a:prstGeom prst="rect">
+                      <a:avLst/>
+                    </a:prstGeom>
+                  </pic:spPr>
+                </pic:pic>
+              </a:graphicData>
+            </a:graphic>
+          </wp:inline>
+        </w:drawing>
+      </w:r>
+    </w:p>
+    <w:p>
+      <w:pPr>
+        <w:rPr>
+          <w:noProof/>
+          <w:lang w:eastAsia="es-CO"/>
+        </w:rPr>
+      </w:pPr>
+      <w:r>
+        <w:rPr>
+          <w:b/>
+          <w:noProof/>
+          <w:lang w:eastAsia="es-CO"/>
+        </w:rPr>
+        <w:t>MODULO Y COMPONENTES DE USUARIOS</w:t>
+      </w:r>
+    </w:p>
+    <w:p>
+      <w:pPr>
+        <w:rPr>
+          <w:b/>
+          <w:sz w:val="40"/>
+          <w:szCs w:val="40"/>
+        </w:rPr>
+      </w:pPr>
+      <w:r>
+        <w:rPr>
+          <w:noProof/>
+          <w:lang w:eastAsia="es-CO"/>
+        </w:rPr>
+        <w:drawing>
+          <wp:inline distT="0" distB="0" distL="0" distR="0" wp14:anchorId="6EAA9C2A" wp14:editId="0C35121A">
+            <wp:extent cx="2762250" cy="2961005"/>
+            <wp:effectExtent l="0" t="0" r="0" b="0"/>
+            <wp:docPr id="71" name="Imagen 71"/>
+            <wp:cNvGraphicFramePr>
+              <a:graphicFrameLocks xmlns:a="http://schemas.openxmlformats.org/drawingml/2006/main" noChangeAspect="1"/>
+            </wp:cNvGraphicFramePr>
+            <a:graphic xmlns:a="http://schemas.openxmlformats.org/drawingml/2006/main">
+              <a:graphicData uri="http://schemas.openxmlformats.org/drawingml/2006/picture">
+                <pic:pic xmlns:pic="http://schemas.openxmlformats.org/drawingml/2006/picture">
+                  <pic:nvPicPr>
+                    <pic:cNvPr id="1" name=""/>
+                    <pic:cNvPicPr/>
+                  </pic:nvPicPr>
+                  <pic:blipFill>
+                    <a:blip r:embed="rId19"/>
+                    <a:stretch>
+                      <a:fillRect/>
+                    </a:stretch>
+                  </pic:blipFill>
+                  <pic:spPr>
+                    <a:xfrm>
+                      <a:off x="0" y="0"/>
+                      <a:ext cx="2791078" cy="2991907"/>
+                    </a:xfrm>
+                    <a:prstGeom prst="rect">
+                      <a:avLst/>
+                    </a:prstGeom>
+                  </pic:spPr>
+                </pic:pic>
+              </a:graphicData>
+            </a:graphic>
+          </wp:inline>
+        </w:drawing>
+      </w:r>
+    </w:p>
+    <w:p>
+      <w:pPr>
+        <w:rPr>
+          <w:b/>
+          <w:sz w:val="40"/>
+          <w:szCs w:val="40"/>
+        </w:rPr>
+      </w:pPr>
+    </w:p>
+    <w:p>
+      <w:pPr>
+        <w:rPr>
+          <w:b/>
+          <w:sz w:val="40"/>
+          <w:szCs w:val="40"/>
+        </w:rPr>
+      </w:pPr>
+    </w:p>
+    <w:p>
+      <w:pPr>
+        <w:rPr>
+          <w:b/>
+          <w:sz w:val="40"/>
+          <w:szCs w:val="40"/>
+        </w:rPr>
+      </w:pPr>
+    </w:p>
+    <w:p>
+      <w:pPr>
+        <w:rPr>
+          <w:b/>
+          <w:sz w:val="40"/>
+          <w:szCs w:val="40"/>
+        </w:rPr>
+      </w:pPr>
+    </w:p>
+    <w:p>
+      <w:pPr>
+        <w:rPr>
+          <w:b/>
+          <w:sz w:val="40"/>
+          <w:szCs w:val="40"/>
+        </w:rPr>
+      </w:pPr>
+    </w:p>
+    <w:p>
+      <w:pPr>
+        <w:rPr>
+          <w:b/>
+          <w:sz w:val="40"/>
+          <w:szCs w:val="40"/>
+        </w:rPr>
+      </w:pPr>
+      <w:r>
+        <w:rPr>
+          <w:b/>
+          <w:sz w:val="40"/>
+          <w:szCs w:val="40"/>
+        </w:rPr>
+        <w:t xml:space="preserve">SERVICIOS </w:t>
+      </w:r>
+    </w:p>
+    <w:p>
+      <w:pPr>
+        <w:rPr>
+          <w:b/>
+          <w:sz w:val="40"/>
+          <w:szCs w:val="40"/>
+        </w:rPr>
+      </w:pPr>
+      <w:r>
+        <w:rPr>
+          <w:noProof/>
+          <w:lang w:eastAsia="es-CO"/>
+        </w:rPr>
+        <w:drawing>
+          <wp:inline distT="0" distB="0" distL="0" distR="0" wp14:anchorId="7BA747EF" wp14:editId="0106A7EF">
+            <wp:extent cx="5612130" cy="3155315"/>
+            <wp:effectExtent l="0" t="0" r="7620" b="6985"/>
+            <wp:docPr id="72" name="Imagen 72"/>
+            <wp:cNvGraphicFramePr>
+              <a:graphicFrameLocks xmlns:a="http://schemas.openxmlformats.org/drawingml/2006/main" noChangeAspect="1"/>
+            </wp:cNvGraphicFramePr>
+            <a:graphic xmlns:a="http://schemas.openxmlformats.org/drawingml/2006/main">
+              <a:graphicData uri="http://schemas.openxmlformats.org/drawingml/2006/picture">
+                <pic:pic xmlns:pic="http://schemas.openxmlformats.org/drawingml/2006/picture">
+                  <pic:nvPicPr>
+                    <pic:cNvPr id="1" name=""/>
+                    <pic:cNvPicPr/>
+                  </pic:nvPicPr>
+                  <pic:blipFill>
+                    <a:blip r:embed="rId20"/>
+                    <a:stretch>
+                      <a:fillRect/>
+                    </a:stretch>
+                  </pic:blipFill>
+                  <pic:spPr>
+                    <a:xfrm>
+                      <a:off x="0" y="0"/>
+                      <a:ext cx="5612130" cy="3155315"/>
+                    </a:xfrm>
+                    <a:prstGeom prst="rect">
+                      <a:avLst/>
+                    </a:prstGeom>
+                  </pic:spPr>
+                </pic:pic>
+              </a:graphicData>
+            </a:graphic>
+          </wp:inline>
+        </w:drawing>
+      </w:r>
+    </w:p>
+    <w:p>
+      <w:pPr>
+        <w:rPr>
+          <w:b/>
+          <w:sz w:val="40"/>
+          <w:szCs w:val="40"/>
+        </w:rPr>
+      </w:pPr>
+      <w:r>
+        <w:rPr>
+          <w:noProof/>
+          <w:lang w:eastAsia="es-CO"/>
+        </w:rPr>
+        <w:lastRenderedPageBreak/>
+        <w:drawing>
+          <wp:inline distT="0" distB="0" distL="0" distR="0" wp14:anchorId="5C099401" wp14:editId="6B26A443">
+            <wp:extent cx="5612130" cy="3155315"/>
+            <wp:effectExtent l="0" t="0" r="7620" b="6985"/>
+            <wp:docPr id="73" name="Imagen 73"/>
+            <wp:cNvGraphicFramePr>
+              <a:graphicFrameLocks xmlns:a="http://schemas.openxmlformats.org/drawingml/2006/main" noChangeAspect="1"/>
+            </wp:cNvGraphicFramePr>
+            <a:graphic xmlns:a="http://schemas.openxmlformats.org/drawingml/2006/main">
+              <a:graphicData uri="http://schemas.openxmlformats.org/drawingml/2006/picture">
+                <pic:pic xmlns:pic="http://schemas.openxmlformats.org/drawingml/2006/picture">
+                  <pic:nvPicPr>
+                    <pic:cNvPr id="1" name=""/>
+                    <pic:cNvPicPr/>
+                  </pic:nvPicPr>
+                  <pic:blipFill>
+                    <a:blip r:embed="rId21"/>
+                    <a:stretch>
+                      <a:fillRect/>
+                    </a:stretch>
+                  </pic:blipFill>
+                  <pic:spPr>
+                    <a:xfrm>
+                      <a:off x="0" y="0"/>
+                      <a:ext cx="5612130" cy="3155315"/>
+                    </a:xfrm>
+                    <a:prstGeom prst="rect">
+                      <a:avLst/>
+                    </a:prstGeom>
+                  </pic:spPr>
+                </pic:pic>
+              </a:graphicData>
+            </a:graphic>
+          </wp:inline>
+        </w:drawing>
+      </w:r>
+    </w:p>
+    <w:p>
+      <w:pPr>
+        <w:rPr>
+          <w:b/>
+          <w:sz w:val="40"/>
+          <w:szCs w:val="40"/>
+        </w:rPr>
+      </w:pPr>
+    </w:p>
+    <w:p>
+      <w:pPr>
+        <w:rPr>
+          <w:b/>
+          <w:sz w:val="40"/>
+          <w:szCs w:val="40"/>
+        </w:rPr>
+      </w:pPr>
+    </w:p>
+    <w:p>
+      <w:pPr>
+        <w:rPr>
+          <w:b/>
+          <w:sz w:val="40"/>
+          <w:szCs w:val="40"/>
+        </w:rPr>
+      </w:pPr>
     </w:p>
     <w:sectPr>
       <w:pgSz w:w="12240" w:h="15840"/>

</xml_diff>